<commit_message>
Highlighting finalisiert, smaller changes
</commit_message>
<xml_diff>
--- a/Assets/Changelog.docx
+++ b/Assets/Changelog.docx
@@ -9,31 +9,49 @@
     </w:p>
     <w:p>
       <w:pPr>
-        <w:pStyle w:val="Listenabsatz"/>
+        <w:pStyle w:val="ListParagraph"/>
         <w:numPr>
           <w:ilvl w:val="0"/>
           <w:numId w:val="2"/>
         </w:numPr>
       </w:pPr>
-      <w:r>
-        <w:t>FrameRateLimiter Prefab erstellt (120fps)</w:t>
-      </w:r>
-    </w:p>
-    <w:p>
-      <w:pPr>
-        <w:pStyle w:val="Listenabsatz"/>
+      <w:proofErr w:type="spellStart"/>
+      <w:r>
+        <w:t>FrameRateLimiter</w:t>
+      </w:r>
+      <w:proofErr w:type="spellEnd"/>
+      <w:r>
+        <w:t xml:space="preserve"> </w:t>
+      </w:r>
+      <w:proofErr w:type="spellStart"/>
+      <w:r>
+        <w:t>Prefab</w:t>
+      </w:r>
+      <w:proofErr w:type="spellEnd"/>
+      <w:r>
+        <w:t xml:space="preserve"> erstellt (120fps)</w:t>
+      </w:r>
+    </w:p>
+    <w:p>
+      <w:pPr>
+        <w:pStyle w:val="ListParagraph"/>
         <w:numPr>
           <w:ilvl w:val="0"/>
           <w:numId w:val="2"/>
         </w:numPr>
       </w:pPr>
-      <w:r>
-        <w:t>Camera Controller erstellt</w:t>
-      </w:r>
-    </w:p>
-    <w:p>
-      <w:pPr>
-        <w:pStyle w:val="Listenabsatz"/>
+      <w:proofErr w:type="spellStart"/>
+      <w:r>
+        <w:t>Camera</w:t>
+      </w:r>
+      <w:proofErr w:type="spellEnd"/>
+      <w:r>
+        <w:t xml:space="preserve"> Controller erstellt</w:t>
+      </w:r>
+    </w:p>
+    <w:p>
+      <w:pPr>
+        <w:pStyle w:val="ListParagraph"/>
         <w:numPr>
           <w:ilvl w:val="1"/>
           <w:numId w:val="2"/>
@@ -45,7 +63,7 @@
     </w:p>
     <w:p>
       <w:pPr>
-        <w:pStyle w:val="Listenabsatz"/>
+        <w:pStyle w:val="ListParagraph"/>
         <w:numPr>
           <w:ilvl w:val="1"/>
           <w:numId w:val="2"/>
@@ -57,7 +75,7 @@
     </w:p>
     <w:p>
       <w:pPr>
-        <w:pStyle w:val="Listenabsatz"/>
+        <w:pStyle w:val="ListParagraph"/>
         <w:numPr>
           <w:ilvl w:val="1"/>
           <w:numId w:val="2"/>
@@ -68,13 +86,53 @@
       </w:r>
     </w:p>
     <w:p>
+      <w:pPr>
+        <w:pStyle w:val="ListParagraph"/>
+        <w:numPr>
+          <w:ilvl w:val="0"/>
+          <w:numId w:val="2"/>
+        </w:numPr>
+      </w:pPr>
+      <w:r>
+        <w:t>„</w:t>
+      </w:r>
+      <w:commentRangeStart w:id="0"/>
+      <w:proofErr w:type="spellStart"/>
+      <w:r>
+        <w:rPr>
+          <w:b/>
+          <w:bCs/>
+        </w:rPr>
+        <w:t>Camera</w:t>
+      </w:r>
+      <w:proofErr w:type="spellEnd"/>
+      <w:r>
+        <w:t>“-</w:t>
+      </w:r>
+      <w:proofErr w:type="spellStart"/>
+      <w:r>
+        <w:t>Prefab</w:t>
+      </w:r>
+      <w:proofErr w:type="spellEnd"/>
+      <w:r>
+        <w:t xml:space="preserve"> erstellt</w:t>
+      </w:r>
+      <w:commentRangeEnd w:id="0"/>
+      <w:r>
+        <w:rPr>
+          <w:rStyle w:val="CommentReference"/>
+        </w:rPr>
+        <w:commentReference w:id="0"/>
+      </w:r>
+    </w:p>
+    <w:p>
       <w:r>
         <w:t>22.09.2024</w:t>
       </w:r>
     </w:p>
     <w:p>
       <w:pPr>
-        <w:pStyle w:val="Listenabsatz"/>
+        <w:pStyle w:val="ListParagraph"/>
         <w:numPr>
           <w:ilvl w:val="0"/>
           <w:numId w:val="1"/>
@@ -110,7 +168,7 @@
                     </pic:cNvPicPr>
                   </pic:nvPicPr>
                   <pic:blipFill>
-                    <a:blip r:embed="rId5" cstate="print">
+                    <a:blip r:embed="rId9" cstate="print">
                       <a:extLst>
                         <a:ext uri="{28A0092B-C50C-407E-A947-70E740481C1C}">
                           <a14:useLocalDpi xmlns:a14="http://schemas.microsoft.com/office/drawing/2010/main" val="0"/>
@@ -148,12 +206,28 @@
         </w:drawing>
       </w:r>
       <w:r>
-        <w:t>„Proximity-Fade Node“ Subgraph erstellt</w:t>
-      </w:r>
-    </w:p>
-    <w:p>
-      <w:pPr>
-        <w:pStyle w:val="Listenabsatz"/>
+        <w:t>„</w:t>
+      </w:r>
+      <w:proofErr w:type="spellStart"/>
+      <w:r>
+        <w:t>Proximity</w:t>
+      </w:r>
+      <w:proofErr w:type="spellEnd"/>
+      <w:r>
+        <w:t xml:space="preserve">-Fade Node“ </w:t>
+      </w:r>
+      <w:proofErr w:type="spellStart"/>
+      <w:r>
+        <w:t>Subgraph</w:t>
+      </w:r>
+      <w:proofErr w:type="spellEnd"/>
+      <w:r>
+        <w:t xml:space="preserve"> erstellt</w:t>
+      </w:r>
+    </w:p>
+    <w:p>
+      <w:pPr>
+        <w:pStyle w:val="ListParagraph"/>
         <w:numPr>
           <w:ilvl w:val="1"/>
           <w:numId w:val="1"/>
@@ -196,7 +270,7 @@
     </w:p>
     <w:p>
       <w:pPr>
-        <w:pStyle w:val="Listenabsatz"/>
+        <w:pStyle w:val="ListParagraph"/>
         <w:numPr>
           <w:ilvl w:val="0"/>
           <w:numId w:val="1"/>
@@ -213,19 +287,24 @@
     </w:p>
     <w:p>
       <w:pPr>
-        <w:pStyle w:val="Listenabsatz"/>
+        <w:pStyle w:val="ListParagraph"/>
         <w:numPr>
           <w:ilvl w:val="0"/>
           <w:numId w:val="1"/>
         </w:numPr>
       </w:pPr>
-      <w:r>
-        <w:t>Goblet importiert</w:t>
-      </w:r>
-    </w:p>
-    <w:p>
-      <w:pPr>
-        <w:pStyle w:val="Listenabsatz"/>
+      <w:proofErr w:type="spellStart"/>
+      <w:r>
+        <w:t>Goblet</w:t>
+      </w:r>
+      <w:proofErr w:type="spellEnd"/>
+      <w:r>
+        <w:t xml:space="preserve"> importiert</w:t>
+      </w:r>
+    </w:p>
+    <w:p>
+      <w:pPr>
+        <w:pStyle w:val="ListParagraph"/>
         <w:numPr>
           <w:ilvl w:val="1"/>
           <w:numId w:val="1"/>
@@ -233,6 +312,234 @@
       </w:pPr>
       <w:r>
         <w:t>Shader erstellt</w:t>
+      </w:r>
+    </w:p>
+    <w:p>
+      <w:pPr>
+        <w:pStyle w:val="ListParagraph"/>
+        <w:numPr>
+          <w:ilvl w:val="0"/>
+          <w:numId w:val="1"/>
+        </w:numPr>
+      </w:pPr>
+      <w:proofErr w:type="spellStart"/>
+      <w:r>
+        <w:t>Object-Highlighting</w:t>
+      </w:r>
+      <w:proofErr w:type="spellEnd"/>
+      <w:r>
+        <w:t xml:space="preserve"> finalisiert</w:t>
+      </w:r>
+    </w:p>
+    <w:p>
+      <w:pPr>
+        <w:pStyle w:val="ListParagraph"/>
+        <w:numPr>
+          <w:ilvl w:val="1"/>
+          <w:numId w:val="1"/>
+        </w:numPr>
+      </w:pPr>
+      <w:r>
+        <w:t>„</w:t>
+      </w:r>
+      <w:proofErr w:type="spellStart"/>
+      <w:r>
+        <w:rPr>
+          <w:b/>
+          <w:bCs/>
+        </w:rPr>
+        <w:t>IHighlightable</w:t>
+      </w:r>
+      <w:proofErr w:type="spellEnd"/>
+      <w:r>
+        <w:t>“-Interface erstellt</w:t>
+      </w:r>
+    </w:p>
+    <w:p>
+      <w:pPr>
+        <w:pStyle w:val="ListParagraph"/>
+        <w:numPr>
+          <w:ilvl w:val="1"/>
+          <w:numId w:val="1"/>
+        </w:numPr>
+      </w:pPr>
+      <w:r>
+        <w:t>„</w:t>
+      </w:r>
+      <w:proofErr w:type="spellStart"/>
+      <w:r>
+        <w:rPr>
+          <w:b/>
+          <w:bCs/>
+        </w:rPr>
+        <w:t>Highlighter</w:t>
+      </w:r>
+      <w:proofErr w:type="spellEnd"/>
+      <w:r>
+        <w:t>“-</w:t>
+      </w:r>
+      <w:proofErr w:type="spellStart"/>
+      <w:r>
+        <w:t>Prefab</w:t>
+      </w:r>
+      <w:proofErr w:type="spellEnd"/>
+      <w:r>
+        <w:t xml:space="preserve"> erstellt</w:t>
+      </w:r>
+    </w:p>
+    <w:p>
+      <w:pPr>
+        <w:pStyle w:val="ListParagraph"/>
+        <w:numPr>
+          <w:ilvl w:val="0"/>
+          <w:numId w:val="1"/>
+        </w:numPr>
+      </w:pPr>
+      <w:r>
+        <w:t xml:space="preserve">Interactionpoints für </w:t>
+      </w:r>
+      <w:proofErr w:type="spellStart"/>
+      <w:r>
+        <w:rPr>
+          <w:b/>
+          <w:bCs/>
+        </w:rPr>
+        <w:t>I</w:t>
+      </w:r>
+      <w:r>
+        <w:rPr>
+          <w:b/>
+          <w:bCs/>
+        </w:rPr>
+        <w:t>Interactables</w:t>
+      </w:r>
+      <w:proofErr w:type="spellEnd"/>
+      <w:r>
+        <w:t xml:space="preserve"> erstellt</w:t>
+      </w:r>
+    </w:p>
+    <w:p>
+      <w:pPr>
+        <w:pStyle w:val="ListParagraph"/>
+        <w:numPr>
+          <w:ilvl w:val="1"/>
+          <w:numId w:val="1"/>
+        </w:numPr>
+      </w:pPr>
+      <w:r>
+        <w:t>„</w:t>
+      </w:r>
+      <w:proofErr w:type="spellStart"/>
+      <w:r>
+        <w:rPr>
+          <w:b/>
+          <w:bCs/>
+        </w:rPr>
+        <w:t>InteractionPoint</w:t>
+      </w:r>
+      <w:proofErr w:type="spellEnd"/>
+      <w:r>
+        <w:t>“-</w:t>
+      </w:r>
+      <w:proofErr w:type="spellStart"/>
+      <w:r>
+        <w:t>Prefab</w:t>
+      </w:r>
+      <w:proofErr w:type="spellEnd"/>
+      <w:r>
+        <w:t xml:space="preserve"> erstellt</w:t>
+      </w:r>
+    </w:p>
+    <w:p>
+      <w:pPr>
+        <w:pStyle w:val="ListParagraph"/>
+        <w:numPr>
+          <w:ilvl w:val="1"/>
+          <w:numId w:val="1"/>
+        </w:numPr>
+      </w:pPr>
+      <w:r>
+        <w:t xml:space="preserve">Jedes </w:t>
+      </w:r>
+      <w:proofErr w:type="spellStart"/>
+      <w:r>
+        <w:rPr>
+          <w:b/>
+          <w:bCs/>
+        </w:rPr>
+        <w:t>interactable</w:t>
+      </w:r>
+      <w:proofErr w:type="spellEnd"/>
+      <w:r>
+        <w:t xml:space="preserve"> muss ein </w:t>
+      </w:r>
+      <w:proofErr w:type="spellStart"/>
+      <w:r>
+        <w:rPr>
+          <w:b/>
+          <w:bCs/>
+        </w:rPr>
+        <w:t>empty-child</w:t>
+      </w:r>
+      <w:proofErr w:type="spellEnd"/>
+      <w:r>
+        <w:t xml:space="preserve"> besitzen, welches die </w:t>
+      </w:r>
+      <w:r>
+        <w:rPr>
+          <w:b/>
+          <w:bCs/>
+        </w:rPr>
+        <w:t>Points</w:t>
+      </w:r>
+      <w:r>
+        <w:t xml:space="preserve"> </w:t>
+      </w:r>
+      <w:r>
+        <w:t xml:space="preserve">als </w:t>
+      </w:r>
+      <w:proofErr w:type="spellStart"/>
+      <w:r>
+        <w:t>children</w:t>
+      </w:r>
+      <w:proofErr w:type="spellEnd"/>
+      <w:r>
+        <w:t xml:space="preserve"> </w:t>
+      </w:r>
+      <w:r>
+        <w:t>hält</w:t>
+      </w:r>
+    </w:p>
+    <w:p>
+      <w:pPr>
+        <w:pStyle w:val="ListParagraph"/>
+        <w:numPr>
+          <w:ilvl w:val="0"/>
+          <w:numId w:val="1"/>
+        </w:numPr>
+      </w:pPr>
+      <w:r>
+        <w:t xml:space="preserve">Unit </w:t>
+      </w:r>
+      <w:proofErr w:type="spellStart"/>
+      <w:r>
+        <w:t>Selection</w:t>
+      </w:r>
+      <w:proofErr w:type="spellEnd"/>
+      <w:r>
+        <w:t xml:space="preserve"> mit „</w:t>
+      </w:r>
+      <w:proofErr w:type="spellStart"/>
+      <w:r>
+        <w:rPr>
+          <w:b/>
+          <w:bCs/>
+        </w:rPr>
+        <w:t>ISelectable</w:t>
+      </w:r>
+      <w:proofErr w:type="spellEnd"/>
+      <w:r>
+        <w:t>“ abgeschlossen</w:t>
       </w:r>
     </w:p>
     <w:p/>
@@ -246,12 +553,51 @@
 </w:document>
 </file>
 
+<file path=word/comments.xml><?xml version="1.0" encoding="utf-8"?>
+<w:comments xmlns:wpc="http://schemas.microsoft.com/office/word/2010/wordprocessingCanvas" xmlns:cx="http://schemas.microsoft.com/office/drawing/2014/chartex" xmlns:cx1="http://schemas.microsoft.com/office/drawing/2015/9/8/chartex" xmlns:cx2="http://schemas.microsoft.com/office/drawing/2015/10/21/chartex" xmlns:cx3="http://schemas.microsoft.com/office/drawing/2016/5/9/chartex" xmlns:cx4="http://schemas.microsoft.com/office/drawing/2016/5/10/chartex" xmlns:cx5="http://schemas.microsoft.com/office/drawing/2016/5/11/chartex" xmlns:cx6="http://schemas.microsoft.com/office/drawing/2016/5/12/chartex" xmlns:cx7="http://schemas.microsoft.com/office/drawing/2016/5/13/chartex" xmlns:cx8="http://schemas.microsoft.com/office/drawing/2016/5/14/chartex" xmlns:mc="http://schemas.openxmlformats.org/markup-compatibility/2006" xmlns:aink="http://schemas.microsoft.com/office/drawing/2016/ink" xmlns:am3d="http://schemas.microsoft.com/office/drawing/2017/model3d" xmlns:o="urn:schemas-microsoft-com:office:office" xmlns:oel="http://schemas.microsoft.com/office/2019/extlst" xmlns:r="http://schemas.openxmlformats.org/officeDocument/2006/relationships" xmlns:m="http://schemas.openxmlformats.org/officeDocument/2006/math" xmlns:v="urn:schemas-microsoft-com:vml" xmlns:wp14="http://schemas.microsoft.com/office/word/2010/wordprocessingDrawing" xmlns:wp="http://schemas.openxmlformats.org/drawingml/2006/wordprocessingDrawing" xmlns:w10="urn:schemas-microsoft-com:office:word" xmlns:w="http://schemas.openxmlformats.org/wordprocessingml/2006/main" xmlns:w14="http://schemas.microsoft.com/office/word/2010/wordml" xmlns:w15="http://schemas.microsoft.com/office/word/2012/wordml" xmlns:w16cex="http://schemas.microsoft.com/office/word/2018/wordml/cex" xmlns:w16cid="http://schemas.microsoft.com/office/word/2016/wordml/cid" xmlns:w16="http://schemas.microsoft.com/office/word/2018/wordml" xmlns:w16du="http://schemas.microsoft.com/office/word/2023/wordml/word16du" xmlns:w16sdtdh="http://schemas.microsoft.com/office/word/2020/wordml/sdtdatahash" xmlns:w16se="http://schemas.microsoft.com/office/word/2015/wordml/symex" xmlns:wpg="http://schemas.microsoft.com/office/word/2010/wordprocessingGroup" xmlns:wpi="http://schemas.microsoft.com/office/word/2010/wordprocessingInk" xmlns:wne="http://schemas.microsoft.com/office/word/2006/wordml" xmlns:wps="http://schemas.microsoft.com/office/word/2010/wordprocessingShape" mc:Ignorable="w14 w15 w16se w16cid w16 w16cex w16sdtdh w16du wp14">
+  <w:comment w:id="0" w:author="Lukas Grundstedt" w:date="2024-09-24T19:07:00Z" w:initials="LG">
+    <w:p>
+      <w:pPr>
+        <w:pStyle w:val="CommentText"/>
+      </w:pPr>
+      <w:r>
+        <w:rPr>
+          <w:rStyle w:val="CommentReference"/>
+        </w:rPr>
+        <w:annotationRef/>
+      </w:r>
+      <w:r>
+        <w:t>Am 24.09. nachgetragen, bitte reacten (:</w:t>
+      </w:r>
+    </w:p>
+  </w:comment>
+</w:comments>
+</file>
+
+<file path=word/commentsExtended.xml><?xml version="1.0" encoding="utf-8"?>
+<w15:commentsEx xmlns:wpc="http://schemas.microsoft.com/office/word/2010/wordprocessingCanvas" xmlns:cx="http://schemas.microsoft.com/office/drawing/2014/chartex" xmlns:cx1="http://schemas.microsoft.com/office/drawing/2015/9/8/chartex" xmlns:cx2="http://schemas.microsoft.com/office/drawing/2015/10/21/chartex" xmlns:cx3="http://schemas.microsoft.com/office/drawing/2016/5/9/chartex" xmlns:cx4="http://schemas.microsoft.com/office/drawing/2016/5/10/chartex" xmlns:cx5="http://schemas.microsoft.com/office/drawing/2016/5/11/chartex" xmlns:cx6="http://schemas.microsoft.com/office/drawing/2016/5/12/chartex" xmlns:cx7="http://schemas.microsoft.com/office/drawing/2016/5/13/chartex" xmlns:cx8="http://schemas.microsoft.com/office/drawing/2016/5/14/chartex" xmlns:mc="http://schemas.openxmlformats.org/markup-compatibility/2006" xmlns:aink="http://schemas.microsoft.com/office/drawing/2016/ink" xmlns:am3d="http://schemas.microsoft.com/office/drawing/2017/model3d" xmlns:o="urn:schemas-microsoft-com:office:office" xmlns:oel="http://schemas.microsoft.com/office/2019/extlst" xmlns:r="http://schemas.openxmlformats.org/officeDocument/2006/relationships" xmlns:m="http://schemas.openxmlformats.org/officeDocument/2006/math" xmlns:v="urn:schemas-microsoft-com:vml" xmlns:wp14="http://schemas.microsoft.com/office/word/2010/wordprocessingDrawing" xmlns:wp="http://schemas.openxmlformats.org/drawingml/2006/wordprocessingDrawing" xmlns:w10="urn:schemas-microsoft-com:office:word" xmlns:w="http://schemas.openxmlformats.org/wordprocessingml/2006/main" xmlns:w14="http://schemas.microsoft.com/office/word/2010/wordml" xmlns:w15="http://schemas.microsoft.com/office/word/2012/wordml" xmlns:w16cex="http://schemas.microsoft.com/office/word/2018/wordml/cex" xmlns:w16cid="http://schemas.microsoft.com/office/word/2016/wordml/cid" xmlns:w16="http://schemas.microsoft.com/office/word/2018/wordml" xmlns:w16du="http://schemas.microsoft.com/office/word/2023/wordml/word16du" xmlns:w16sdtdh="http://schemas.microsoft.com/office/word/2020/wordml/sdtdatahash" xmlns:w16se="http://schemas.microsoft.com/office/word/2015/wordml/symex" xmlns:wpg="http://schemas.microsoft.com/office/word/2010/wordprocessingGroup" xmlns:wpi="http://schemas.microsoft.com/office/word/2010/wordprocessingInk" xmlns:wne="http://schemas.microsoft.com/office/word/2006/wordml" xmlns:wps="http://schemas.microsoft.com/office/word/2010/wordprocessingShape" mc:Ignorable="w14 w15 w16se w16cid w16 w16cex w16sdtdh w16du wp14">
+  <w15:commentEx w15:paraId="1362F286" w15:done="0"/>
+</w15:commentsEx>
+</file>
+
+<file path=word/commentsExtensible.xml><?xml version="1.0" encoding="utf-8"?>
+<w16cex:commentsExtensible xmlns:wpc="http://schemas.microsoft.com/office/word/2010/wordprocessingCanvas" xmlns:cx="http://schemas.microsoft.com/office/drawing/2014/chartex" xmlns:cx1="http://schemas.microsoft.com/office/drawing/2015/9/8/chartex" xmlns:cx2="http://schemas.microsoft.com/office/drawing/2015/10/21/chartex" xmlns:cx3="http://schemas.microsoft.com/office/drawing/2016/5/9/chartex" xmlns:cx4="http://schemas.microsoft.com/office/drawing/2016/5/10/chartex" xmlns:cx5="http://schemas.microsoft.com/office/drawing/2016/5/11/chartex" xmlns:cx6="http://schemas.microsoft.com/office/drawing/2016/5/12/chartex" xmlns:cx7="http://schemas.microsoft.com/office/drawing/2016/5/13/chartex" xmlns:cx8="http://schemas.microsoft.com/office/drawing/2016/5/14/chartex" xmlns:cr="http://schemas.microsoft.com/office/comments/2020/reactions" xmlns:mc="http://schemas.openxmlformats.org/markup-compatibility/2006" xmlns:aink="http://schemas.microsoft.com/office/drawing/2016/ink" xmlns:am3d="http://schemas.microsoft.com/office/drawing/2017/model3d" xmlns:o="urn:schemas-microsoft-com:office:office" xmlns:oel="http://schemas.microsoft.com/office/2019/extlst" xmlns:r="http://schemas.openxmlformats.org/officeDocument/2006/relationships" xmlns:m="http://schemas.openxmlformats.org/officeDocument/2006/math" xmlns:v="urn:schemas-microsoft-com:vml" xmlns:wp14="http://schemas.microsoft.com/office/word/2010/wordprocessingDrawing" xmlns:wp="http://schemas.openxmlformats.org/drawingml/2006/wordprocessingDrawing" xmlns:w10="urn:schemas-microsoft-com:office:word" xmlns:w="http://schemas.openxmlformats.org/wordprocessingml/2006/main" xmlns:w14="http://schemas.microsoft.com/office/word/2010/wordml" xmlns:w15="http://schemas.microsoft.com/office/word/2012/wordml" xmlns:w16cex="http://schemas.microsoft.com/office/word/2018/wordml/cex" xmlns:w16cid="http://schemas.microsoft.com/office/word/2016/wordml/cid" xmlns:w16="http://schemas.microsoft.com/office/word/2018/wordml" xmlns:w16du="http://schemas.microsoft.com/office/word/2023/wordml/word16du" xmlns:w16sdtdh="http://schemas.microsoft.com/office/word/2020/wordml/sdtdatahash" xmlns:w16se="http://schemas.microsoft.com/office/word/2015/wordml/symex" xmlns:wpg="http://schemas.microsoft.com/office/word/2010/wordprocessingGroup" xmlns:wpi="http://schemas.microsoft.com/office/word/2010/wordprocessingInk" xmlns:wne="http://schemas.microsoft.com/office/word/2006/wordml" xmlns:wps="http://schemas.microsoft.com/office/word/2010/wordprocessingShape" mc:Ignorable="w14 w15 w16se w16cid w16 w16cex w16sdtdh cr w16du wp14">
+  <w16cex:commentExtensible w16cex:durableId="4C557C66" w16cex:dateUtc="2024-09-24T17:07:00Z"/>
+</w16cex:commentsExtensible>
+</file>
+
+<file path=word/commentsIds.xml><?xml version="1.0" encoding="utf-8"?>
+<w16cid:commentsIds xmlns:wpc="http://schemas.microsoft.com/office/word/2010/wordprocessingCanvas" xmlns:cx="http://schemas.microsoft.com/office/drawing/2014/chartex" xmlns:cx1="http://schemas.microsoft.com/office/drawing/2015/9/8/chartex" xmlns:cx2="http://schemas.microsoft.com/office/drawing/2015/10/21/chartex" xmlns:cx3="http://schemas.microsoft.com/office/drawing/2016/5/9/chartex" xmlns:cx4="http://schemas.microsoft.com/office/drawing/2016/5/10/chartex" xmlns:cx5="http://schemas.microsoft.com/office/drawing/2016/5/11/chartex" xmlns:cx6="http://schemas.microsoft.com/office/drawing/2016/5/12/chartex" xmlns:cx7="http://schemas.microsoft.com/office/drawing/2016/5/13/chartex" xmlns:cx8="http://schemas.microsoft.com/office/drawing/2016/5/14/chartex" xmlns:mc="http://schemas.openxmlformats.org/markup-compatibility/2006" xmlns:aink="http://schemas.microsoft.com/office/drawing/2016/ink" xmlns:am3d="http://schemas.microsoft.com/office/drawing/2017/model3d" xmlns:o="urn:schemas-microsoft-com:office:office" xmlns:oel="http://schemas.microsoft.com/office/2019/extlst" xmlns:r="http://schemas.openxmlformats.org/officeDocument/2006/relationships" xmlns:m="http://schemas.openxmlformats.org/officeDocument/2006/math" xmlns:v="urn:schemas-microsoft-com:vml" xmlns:wp14="http://schemas.microsoft.com/office/word/2010/wordprocessingDrawing" xmlns:wp="http://schemas.openxmlformats.org/drawingml/2006/wordprocessingDrawing" xmlns:w10="urn:schemas-microsoft-com:office:word" xmlns:w="http://schemas.openxmlformats.org/wordprocessingml/2006/main" xmlns:w14="http://schemas.microsoft.com/office/word/2010/wordml" xmlns:w15="http://schemas.microsoft.com/office/word/2012/wordml" xmlns:w16cex="http://schemas.microsoft.com/office/word/2018/wordml/cex" xmlns:w16cid="http://schemas.microsoft.com/office/word/2016/wordml/cid" xmlns:w16="http://schemas.microsoft.com/office/word/2018/wordml" xmlns:w16du="http://schemas.microsoft.com/office/word/2023/wordml/word16du" xmlns:w16sdtdh="http://schemas.microsoft.com/office/word/2020/wordml/sdtdatahash" xmlns:w16se="http://schemas.microsoft.com/office/word/2015/wordml/symex" xmlns:wpg="http://schemas.microsoft.com/office/word/2010/wordprocessingGroup" xmlns:wpi="http://schemas.microsoft.com/office/word/2010/wordprocessingInk" xmlns:wne="http://schemas.microsoft.com/office/word/2006/wordml" xmlns:wps="http://schemas.microsoft.com/office/word/2010/wordprocessingShape" mc:Ignorable="w14 w15 w16se w16cid w16 w16cex w16sdtdh w16du wp14">
+  <w16cid:commentId w16cid:paraId="1362F286" w16cid:durableId="4C557C66"/>
+</w16cid:commentsIds>
+</file>
+
 <file path=word/numbering.xml><?xml version="1.0" encoding="utf-8"?>
 <w:numbering xmlns:wpc="http://schemas.microsoft.com/office/word/2010/wordprocessingCanvas" xmlns:cx="http://schemas.microsoft.com/office/drawing/2014/chartex" xmlns:cx1="http://schemas.microsoft.com/office/drawing/2015/9/8/chartex" xmlns:cx2="http://schemas.microsoft.com/office/drawing/2015/10/21/chartex" xmlns:cx3="http://schemas.microsoft.com/office/drawing/2016/5/9/chartex" xmlns:cx4="http://schemas.microsoft.com/office/drawing/2016/5/10/chartex" xmlns:cx5="http://schemas.microsoft.com/office/drawing/2016/5/11/chartex" xmlns:cx6="http://schemas.microsoft.com/office/drawing/2016/5/12/chartex" xmlns:cx7="http://schemas.microsoft.com/office/drawing/2016/5/13/chartex" xmlns:cx8="http://schemas.microsoft.com/office/drawing/2016/5/14/chartex" xmlns:mc="http://schemas.openxmlformats.org/markup-compatibility/2006" xmlns:aink="http://schemas.microsoft.com/office/drawing/2016/ink" xmlns:am3d="http://schemas.microsoft.com/office/drawing/2017/model3d" xmlns:o="urn:schemas-microsoft-com:office:office" xmlns:oel="http://schemas.microsoft.com/office/2019/extlst" xmlns:r="http://schemas.openxmlformats.org/officeDocument/2006/relationships" xmlns:m="http://schemas.openxmlformats.org/officeDocument/2006/math" xmlns:v="urn:schemas-microsoft-com:vml" xmlns:wp14="http://schemas.microsoft.com/office/word/2010/wordprocessingDrawing" xmlns:wp="http://schemas.openxmlformats.org/drawingml/2006/wordprocessingDrawing" xmlns:w10="urn:schemas-microsoft-com:office:word" xmlns:w="http://schemas.openxmlformats.org/wordprocessingml/2006/main" xmlns:w14="http://schemas.microsoft.com/office/word/2010/wordml" xmlns:w15="http://schemas.microsoft.com/office/word/2012/wordml" xmlns:w16cex="http://schemas.microsoft.com/office/word/2018/wordml/cex" xmlns:w16cid="http://schemas.microsoft.com/office/word/2016/wordml/cid" xmlns:w16="http://schemas.microsoft.com/office/word/2018/wordml" xmlns:w16du="http://schemas.microsoft.com/office/word/2023/wordml/word16du" xmlns:w16sdtdh="http://schemas.microsoft.com/office/word/2020/wordml/sdtdatahash" xmlns:w16se="http://schemas.microsoft.com/office/word/2015/wordml/symex" xmlns:wpg="http://schemas.microsoft.com/office/word/2010/wordprocessingGroup" xmlns:wpi="http://schemas.microsoft.com/office/word/2010/wordprocessingInk" xmlns:wne="http://schemas.microsoft.com/office/word/2006/wordml" xmlns:wps="http://schemas.microsoft.com/office/word/2010/wordprocessingShape" mc:Ignorable="w14 w15 w16se w16cid w16 w16cex w16sdtdh w16du wp14">
   <w:abstractNum w:abstractNumId="0" w15:restartNumberingAfterBreak="0">
     <w:nsid w:val="1B8918EA"/>
     <w:multiLevelType w:val="hybridMultilevel"/>
-    <w:tmpl w:val="0206E0AE"/>
+    <w:tmpl w:val="63040190"/>
     <w:lvl w:ilvl="0" w:tplc="04070001">
       <w:start w:val="1"/>
       <w:numFmt w:val="bullet"/>
@@ -481,6 +827,14 @@
     <w:abstractNumId w:val="1"/>
   </w:num>
 </w:numbering>
+</file>
+
+<file path=word/people.xml><?xml version="1.0" encoding="utf-8"?>
+<w15:people xmlns:wpc="http://schemas.microsoft.com/office/word/2010/wordprocessingCanvas" xmlns:cx="http://schemas.microsoft.com/office/drawing/2014/chartex" xmlns:cx1="http://schemas.microsoft.com/office/drawing/2015/9/8/chartex" xmlns:cx2="http://schemas.microsoft.com/office/drawing/2015/10/21/chartex" xmlns:cx3="http://schemas.microsoft.com/office/drawing/2016/5/9/chartex" xmlns:cx4="http://schemas.microsoft.com/office/drawing/2016/5/10/chartex" xmlns:cx5="http://schemas.microsoft.com/office/drawing/2016/5/11/chartex" xmlns:cx6="http://schemas.microsoft.com/office/drawing/2016/5/12/chartex" xmlns:cx7="http://schemas.microsoft.com/office/drawing/2016/5/13/chartex" xmlns:cx8="http://schemas.microsoft.com/office/drawing/2016/5/14/chartex" xmlns:mc="http://schemas.openxmlformats.org/markup-compatibility/2006" xmlns:aink="http://schemas.microsoft.com/office/drawing/2016/ink" xmlns:am3d="http://schemas.microsoft.com/office/drawing/2017/model3d" xmlns:o="urn:schemas-microsoft-com:office:office" xmlns:oel="http://schemas.microsoft.com/office/2019/extlst" xmlns:r="http://schemas.openxmlformats.org/officeDocument/2006/relationships" xmlns:m="http://schemas.openxmlformats.org/officeDocument/2006/math" xmlns:v="urn:schemas-microsoft-com:vml" xmlns:wp14="http://schemas.microsoft.com/office/word/2010/wordprocessingDrawing" xmlns:wp="http://schemas.openxmlformats.org/drawingml/2006/wordprocessingDrawing" xmlns:w10="urn:schemas-microsoft-com:office:word" xmlns:w="http://schemas.openxmlformats.org/wordprocessingml/2006/main" xmlns:w14="http://schemas.microsoft.com/office/word/2010/wordml" xmlns:w15="http://schemas.microsoft.com/office/word/2012/wordml" xmlns:w16cex="http://schemas.microsoft.com/office/word/2018/wordml/cex" xmlns:w16cid="http://schemas.microsoft.com/office/word/2016/wordml/cid" xmlns:w16="http://schemas.microsoft.com/office/word/2018/wordml" xmlns:w16du="http://schemas.microsoft.com/office/word/2023/wordml/word16du" xmlns:w16sdtdh="http://schemas.microsoft.com/office/word/2020/wordml/sdtdatahash" xmlns:w16se="http://schemas.microsoft.com/office/word/2015/wordml/symex" xmlns:wpg="http://schemas.microsoft.com/office/word/2010/wordprocessingGroup" xmlns:wpi="http://schemas.microsoft.com/office/word/2010/wordprocessingInk" xmlns:wne="http://schemas.microsoft.com/office/word/2006/wordml" xmlns:wps="http://schemas.microsoft.com/office/word/2010/wordprocessingShape" mc:Ignorable="w14 w15 w16se w16cid w16 w16cex w16sdtdh w16du wp14">
+  <w15:person w15:author="Lukas Grundstedt">
+    <w15:presenceInfo w15:providerId="Windows Live" w15:userId="59b3d50b9bf3db56"/>
+  </w15:person>
+</w15:people>
 </file>
 
 <file path=word/styles.xml><?xml version="1.0" encoding="utf-8"?>
@@ -880,15 +1234,15 @@
     <w:lsdException w:name="Unresolved Mention" w:semiHidden="1" w:unhideWhenUsed="1"/>
     <w:lsdException w:name="Smart Link" w:semiHidden="1" w:unhideWhenUsed="1"/>
   </w:latentStyles>
-  <w:style w:type="paragraph" w:default="1" w:styleId="Standard">
+  <w:style w:type="paragraph" w:default="1" w:styleId="Normal">
     <w:name w:val="Normal"/>
     <w:qFormat/>
   </w:style>
-  <w:style w:type="paragraph" w:styleId="berschrift1">
+  <w:style w:type="paragraph" w:styleId="Heading1">
     <w:name w:val="heading 1"/>
-    <w:basedOn w:val="Standard"/>
-    <w:next w:val="Standard"/>
-    <w:link w:val="berschrift1Zchn"/>
+    <w:basedOn w:val="Normal"/>
+    <w:next w:val="Normal"/>
+    <w:link w:val="Heading1Char"/>
     <w:uiPriority w:val="9"/>
     <w:qFormat/>
     <w:rsid w:val="00956EBF"/>
@@ -905,11 +1259,11 @@
       <w:szCs w:val="40"/>
     </w:rPr>
   </w:style>
-  <w:style w:type="paragraph" w:styleId="berschrift2">
+  <w:style w:type="paragraph" w:styleId="Heading2">
     <w:name w:val="heading 2"/>
-    <w:basedOn w:val="Standard"/>
-    <w:next w:val="Standard"/>
-    <w:link w:val="berschrift2Zchn"/>
+    <w:basedOn w:val="Normal"/>
+    <w:next w:val="Normal"/>
+    <w:link w:val="Heading2Char"/>
     <w:uiPriority w:val="9"/>
     <w:semiHidden/>
     <w:unhideWhenUsed/>
@@ -928,11 +1282,11 @@
       <w:szCs w:val="32"/>
     </w:rPr>
   </w:style>
-  <w:style w:type="paragraph" w:styleId="berschrift3">
+  <w:style w:type="paragraph" w:styleId="Heading3">
     <w:name w:val="heading 3"/>
-    <w:basedOn w:val="Standard"/>
-    <w:next w:val="Standard"/>
-    <w:link w:val="berschrift3Zchn"/>
+    <w:basedOn w:val="Normal"/>
+    <w:next w:val="Normal"/>
+    <w:link w:val="Heading3Char"/>
     <w:uiPriority w:val="9"/>
     <w:semiHidden/>
     <w:unhideWhenUsed/>
@@ -951,11 +1305,11 @@
       <w:szCs w:val="28"/>
     </w:rPr>
   </w:style>
-  <w:style w:type="paragraph" w:styleId="berschrift4">
+  <w:style w:type="paragraph" w:styleId="Heading4">
     <w:name w:val="heading 4"/>
-    <w:basedOn w:val="Standard"/>
-    <w:next w:val="Standard"/>
-    <w:link w:val="berschrift4Zchn"/>
+    <w:basedOn w:val="Normal"/>
+    <w:next w:val="Normal"/>
+    <w:link w:val="Heading4Char"/>
     <w:uiPriority w:val="9"/>
     <w:semiHidden/>
     <w:unhideWhenUsed/>
@@ -974,11 +1328,11 @@
       <w:color w:val="0F4761" w:themeColor="accent1" w:themeShade="BF"/>
     </w:rPr>
   </w:style>
-  <w:style w:type="paragraph" w:styleId="berschrift5">
+  <w:style w:type="paragraph" w:styleId="Heading5">
     <w:name w:val="heading 5"/>
-    <w:basedOn w:val="Standard"/>
-    <w:next w:val="Standard"/>
-    <w:link w:val="berschrift5Zchn"/>
+    <w:basedOn w:val="Normal"/>
+    <w:next w:val="Normal"/>
+    <w:link w:val="Heading5Char"/>
     <w:uiPriority w:val="9"/>
     <w:semiHidden/>
     <w:unhideWhenUsed/>
@@ -995,11 +1349,11 @@
       <w:color w:val="0F4761" w:themeColor="accent1" w:themeShade="BF"/>
     </w:rPr>
   </w:style>
-  <w:style w:type="paragraph" w:styleId="berschrift6">
+  <w:style w:type="paragraph" w:styleId="Heading6">
     <w:name w:val="heading 6"/>
-    <w:basedOn w:val="Standard"/>
-    <w:next w:val="Standard"/>
-    <w:link w:val="berschrift6Zchn"/>
+    <w:basedOn w:val="Normal"/>
+    <w:next w:val="Normal"/>
+    <w:link w:val="Heading6Char"/>
     <w:uiPriority w:val="9"/>
     <w:semiHidden/>
     <w:unhideWhenUsed/>
@@ -1018,11 +1372,11 @@
       <w:color w:val="595959" w:themeColor="text1" w:themeTint="A6"/>
     </w:rPr>
   </w:style>
-  <w:style w:type="paragraph" w:styleId="berschrift7">
+  <w:style w:type="paragraph" w:styleId="Heading7">
     <w:name w:val="heading 7"/>
-    <w:basedOn w:val="Standard"/>
-    <w:next w:val="Standard"/>
-    <w:link w:val="berschrift7Zchn"/>
+    <w:basedOn w:val="Normal"/>
+    <w:next w:val="Normal"/>
+    <w:link w:val="Heading7Char"/>
     <w:uiPriority w:val="9"/>
     <w:semiHidden/>
     <w:unhideWhenUsed/>
@@ -1039,11 +1393,11 @@
       <w:color w:val="595959" w:themeColor="text1" w:themeTint="A6"/>
     </w:rPr>
   </w:style>
-  <w:style w:type="paragraph" w:styleId="berschrift8">
+  <w:style w:type="paragraph" w:styleId="Heading8">
     <w:name w:val="heading 8"/>
-    <w:basedOn w:val="Standard"/>
-    <w:next w:val="Standard"/>
-    <w:link w:val="berschrift8Zchn"/>
+    <w:basedOn w:val="Normal"/>
+    <w:next w:val="Normal"/>
+    <w:link w:val="Heading8Char"/>
     <w:uiPriority w:val="9"/>
     <w:semiHidden/>
     <w:unhideWhenUsed/>
@@ -1062,11 +1416,11 @@
       <w:color w:val="272727" w:themeColor="text1" w:themeTint="D8"/>
     </w:rPr>
   </w:style>
-  <w:style w:type="paragraph" w:styleId="berschrift9">
+  <w:style w:type="paragraph" w:styleId="Heading9">
     <w:name w:val="heading 9"/>
-    <w:basedOn w:val="Standard"/>
-    <w:next w:val="Standard"/>
-    <w:link w:val="berschrift9Zchn"/>
+    <w:basedOn w:val="Normal"/>
+    <w:next w:val="Normal"/>
+    <w:link w:val="Heading9Char"/>
     <w:uiPriority w:val="9"/>
     <w:semiHidden/>
     <w:unhideWhenUsed/>
@@ -1083,13 +1437,13 @@
       <w:color w:val="272727" w:themeColor="text1" w:themeTint="D8"/>
     </w:rPr>
   </w:style>
-  <w:style w:type="character" w:default="1" w:styleId="Absatz-Standardschriftart">
+  <w:style w:type="character" w:default="1" w:styleId="DefaultParagraphFont">
     <w:name w:val="Default Paragraph Font"/>
     <w:uiPriority w:val="1"/>
     <w:semiHidden/>
     <w:unhideWhenUsed/>
   </w:style>
-  <w:style w:type="table" w:default="1" w:styleId="NormaleTabelle">
+  <w:style w:type="table" w:default="1" w:styleId="TableNormal">
     <w:name w:val="Normal Table"/>
     <w:uiPriority w:val="99"/>
     <w:semiHidden/>
@@ -1104,16 +1458,16 @@
       </w:tblCellMar>
     </w:tblPr>
   </w:style>
-  <w:style w:type="numbering" w:default="1" w:styleId="KeineListe">
+  <w:style w:type="numbering" w:default="1" w:styleId="NoList">
     <w:name w:val="No List"/>
     <w:uiPriority w:val="99"/>
     <w:semiHidden/>
     <w:unhideWhenUsed/>
   </w:style>
-  <w:style w:type="character" w:customStyle="1" w:styleId="berschrift1Zchn">
-    <w:name w:val="Überschrift 1 Zchn"/>
-    <w:basedOn w:val="Absatz-Standardschriftart"/>
-    <w:link w:val="berschrift1"/>
+  <w:style w:type="character" w:customStyle="1" w:styleId="Heading1Char">
+    <w:name w:val="Heading 1 Char"/>
+    <w:basedOn w:val="DefaultParagraphFont"/>
+    <w:link w:val="Heading1"/>
     <w:uiPriority w:val="9"/>
     <w:rsid w:val="00956EBF"/>
     <w:rPr>
@@ -1123,10 +1477,10 @@
       <w:szCs w:val="40"/>
     </w:rPr>
   </w:style>
-  <w:style w:type="character" w:customStyle="1" w:styleId="berschrift2Zchn">
-    <w:name w:val="Überschrift 2 Zchn"/>
-    <w:basedOn w:val="Absatz-Standardschriftart"/>
-    <w:link w:val="berschrift2"/>
+  <w:style w:type="character" w:customStyle="1" w:styleId="Heading2Char">
+    <w:name w:val="Heading 2 Char"/>
+    <w:basedOn w:val="DefaultParagraphFont"/>
+    <w:link w:val="Heading2"/>
     <w:uiPriority w:val="9"/>
     <w:semiHidden/>
     <w:rsid w:val="00956EBF"/>
@@ -1137,10 +1491,10 @@
       <w:szCs w:val="32"/>
     </w:rPr>
   </w:style>
-  <w:style w:type="character" w:customStyle="1" w:styleId="berschrift3Zchn">
-    <w:name w:val="Überschrift 3 Zchn"/>
-    <w:basedOn w:val="Absatz-Standardschriftart"/>
-    <w:link w:val="berschrift3"/>
+  <w:style w:type="character" w:customStyle="1" w:styleId="Heading3Char">
+    <w:name w:val="Heading 3 Char"/>
+    <w:basedOn w:val="DefaultParagraphFont"/>
+    <w:link w:val="Heading3"/>
     <w:uiPriority w:val="9"/>
     <w:semiHidden/>
     <w:rsid w:val="00956EBF"/>
@@ -1151,10 +1505,10 @@
       <w:szCs w:val="28"/>
     </w:rPr>
   </w:style>
-  <w:style w:type="character" w:customStyle="1" w:styleId="berschrift4Zchn">
-    <w:name w:val="Überschrift 4 Zchn"/>
-    <w:basedOn w:val="Absatz-Standardschriftart"/>
-    <w:link w:val="berschrift4"/>
+  <w:style w:type="character" w:customStyle="1" w:styleId="Heading4Char">
+    <w:name w:val="Heading 4 Char"/>
+    <w:basedOn w:val="DefaultParagraphFont"/>
+    <w:link w:val="Heading4"/>
     <w:uiPriority w:val="9"/>
     <w:semiHidden/>
     <w:rsid w:val="00956EBF"/>
@@ -1165,10 +1519,10 @@
       <w:color w:val="0F4761" w:themeColor="accent1" w:themeShade="BF"/>
     </w:rPr>
   </w:style>
-  <w:style w:type="character" w:customStyle="1" w:styleId="berschrift5Zchn">
-    <w:name w:val="Überschrift 5 Zchn"/>
-    <w:basedOn w:val="Absatz-Standardschriftart"/>
-    <w:link w:val="berschrift5"/>
+  <w:style w:type="character" w:customStyle="1" w:styleId="Heading5Char">
+    <w:name w:val="Heading 5 Char"/>
+    <w:basedOn w:val="DefaultParagraphFont"/>
+    <w:link w:val="Heading5"/>
     <w:uiPriority w:val="9"/>
     <w:semiHidden/>
     <w:rsid w:val="00956EBF"/>
@@ -1177,10 +1531,10 @@
       <w:color w:val="0F4761" w:themeColor="accent1" w:themeShade="BF"/>
     </w:rPr>
   </w:style>
-  <w:style w:type="character" w:customStyle="1" w:styleId="berschrift6Zchn">
-    <w:name w:val="Überschrift 6 Zchn"/>
-    <w:basedOn w:val="Absatz-Standardschriftart"/>
-    <w:link w:val="berschrift6"/>
+  <w:style w:type="character" w:customStyle="1" w:styleId="Heading6Char">
+    <w:name w:val="Heading 6 Char"/>
+    <w:basedOn w:val="DefaultParagraphFont"/>
+    <w:link w:val="Heading6"/>
     <w:uiPriority w:val="9"/>
     <w:semiHidden/>
     <w:rsid w:val="00956EBF"/>
@@ -1191,10 +1545,10 @@
       <w:color w:val="595959" w:themeColor="text1" w:themeTint="A6"/>
     </w:rPr>
   </w:style>
-  <w:style w:type="character" w:customStyle="1" w:styleId="berschrift7Zchn">
-    <w:name w:val="Überschrift 7 Zchn"/>
-    <w:basedOn w:val="Absatz-Standardschriftart"/>
-    <w:link w:val="berschrift7"/>
+  <w:style w:type="character" w:customStyle="1" w:styleId="Heading7Char">
+    <w:name w:val="Heading 7 Char"/>
+    <w:basedOn w:val="DefaultParagraphFont"/>
+    <w:link w:val="Heading7"/>
     <w:uiPriority w:val="9"/>
     <w:semiHidden/>
     <w:rsid w:val="00956EBF"/>
@@ -1203,10 +1557,10 @@
       <w:color w:val="595959" w:themeColor="text1" w:themeTint="A6"/>
     </w:rPr>
   </w:style>
-  <w:style w:type="character" w:customStyle="1" w:styleId="berschrift8Zchn">
-    <w:name w:val="Überschrift 8 Zchn"/>
-    <w:basedOn w:val="Absatz-Standardschriftart"/>
-    <w:link w:val="berschrift8"/>
+  <w:style w:type="character" w:customStyle="1" w:styleId="Heading8Char">
+    <w:name w:val="Heading 8 Char"/>
+    <w:basedOn w:val="DefaultParagraphFont"/>
+    <w:link w:val="Heading8"/>
     <w:uiPriority w:val="9"/>
     <w:semiHidden/>
     <w:rsid w:val="00956EBF"/>
@@ -1217,10 +1571,10 @@
       <w:color w:val="272727" w:themeColor="text1" w:themeTint="D8"/>
     </w:rPr>
   </w:style>
-  <w:style w:type="character" w:customStyle="1" w:styleId="berschrift9Zchn">
-    <w:name w:val="Überschrift 9 Zchn"/>
-    <w:basedOn w:val="Absatz-Standardschriftart"/>
-    <w:link w:val="berschrift9"/>
+  <w:style w:type="character" w:customStyle="1" w:styleId="Heading9Char">
+    <w:name w:val="Heading 9 Char"/>
+    <w:basedOn w:val="DefaultParagraphFont"/>
+    <w:link w:val="Heading9"/>
     <w:uiPriority w:val="9"/>
     <w:semiHidden/>
     <w:rsid w:val="00956EBF"/>
@@ -1229,11 +1583,11 @@
       <w:color w:val="272727" w:themeColor="text1" w:themeTint="D8"/>
     </w:rPr>
   </w:style>
-  <w:style w:type="paragraph" w:styleId="Titel">
+  <w:style w:type="paragraph" w:styleId="Title">
     <w:name w:val="Title"/>
-    <w:basedOn w:val="Standard"/>
-    <w:next w:val="Standard"/>
-    <w:link w:val="TitelZchn"/>
+    <w:basedOn w:val="Normal"/>
+    <w:next w:val="Normal"/>
+    <w:link w:val="TitleChar"/>
     <w:uiPriority w:val="10"/>
     <w:qFormat/>
     <w:rsid w:val="00956EBF"/>
@@ -1249,10 +1603,10 @@
       <w:szCs w:val="56"/>
     </w:rPr>
   </w:style>
-  <w:style w:type="character" w:customStyle="1" w:styleId="TitelZchn">
-    <w:name w:val="Titel Zchn"/>
-    <w:basedOn w:val="Absatz-Standardschriftart"/>
-    <w:link w:val="Titel"/>
+  <w:style w:type="character" w:customStyle="1" w:styleId="TitleChar">
+    <w:name w:val="Title Char"/>
+    <w:basedOn w:val="DefaultParagraphFont"/>
+    <w:link w:val="Title"/>
     <w:uiPriority w:val="10"/>
     <w:rsid w:val="00956EBF"/>
     <w:rPr>
@@ -1263,11 +1617,11 @@
       <w:szCs w:val="56"/>
     </w:rPr>
   </w:style>
-  <w:style w:type="paragraph" w:styleId="Untertitel">
+  <w:style w:type="paragraph" w:styleId="Subtitle">
     <w:name w:val="Subtitle"/>
-    <w:basedOn w:val="Standard"/>
-    <w:next w:val="Standard"/>
-    <w:link w:val="UntertitelZchn"/>
+    <w:basedOn w:val="Normal"/>
+    <w:next w:val="Normal"/>
+    <w:link w:val="SubtitleChar"/>
     <w:uiPriority w:val="11"/>
     <w:qFormat/>
     <w:rsid w:val="00956EBF"/>
@@ -1284,10 +1638,10 @@
       <w:szCs w:val="28"/>
     </w:rPr>
   </w:style>
-  <w:style w:type="character" w:customStyle="1" w:styleId="UntertitelZchn">
-    <w:name w:val="Untertitel Zchn"/>
-    <w:basedOn w:val="Absatz-Standardschriftart"/>
-    <w:link w:val="Untertitel"/>
+  <w:style w:type="character" w:customStyle="1" w:styleId="SubtitleChar">
+    <w:name w:val="Subtitle Char"/>
+    <w:basedOn w:val="DefaultParagraphFont"/>
+    <w:link w:val="Subtitle"/>
     <w:uiPriority w:val="11"/>
     <w:rsid w:val="00956EBF"/>
     <w:rPr>
@@ -1298,11 +1652,11 @@
       <w:szCs w:val="28"/>
     </w:rPr>
   </w:style>
-  <w:style w:type="paragraph" w:styleId="Zitat">
+  <w:style w:type="paragraph" w:styleId="Quote">
     <w:name w:val="Quote"/>
-    <w:basedOn w:val="Standard"/>
-    <w:next w:val="Standard"/>
-    <w:link w:val="ZitatZchn"/>
+    <w:basedOn w:val="Normal"/>
+    <w:next w:val="Normal"/>
+    <w:link w:val="QuoteChar"/>
     <w:uiPriority w:val="29"/>
     <w:qFormat/>
     <w:rsid w:val="00956EBF"/>
@@ -1316,10 +1670,10 @@
       <w:color w:val="404040" w:themeColor="text1" w:themeTint="BF"/>
     </w:rPr>
   </w:style>
-  <w:style w:type="character" w:customStyle="1" w:styleId="ZitatZchn">
-    <w:name w:val="Zitat Zchn"/>
-    <w:basedOn w:val="Absatz-Standardschriftart"/>
-    <w:link w:val="Zitat"/>
+  <w:style w:type="character" w:customStyle="1" w:styleId="QuoteChar">
+    <w:name w:val="Quote Char"/>
+    <w:basedOn w:val="DefaultParagraphFont"/>
+    <w:link w:val="Quote"/>
     <w:uiPriority w:val="29"/>
     <w:rsid w:val="00956EBF"/>
     <w:rPr>
@@ -1328,9 +1682,9 @@
       <w:color w:val="404040" w:themeColor="text1" w:themeTint="BF"/>
     </w:rPr>
   </w:style>
-  <w:style w:type="paragraph" w:styleId="Listenabsatz">
+  <w:style w:type="paragraph" w:styleId="ListParagraph">
     <w:name w:val="List Paragraph"/>
-    <w:basedOn w:val="Standard"/>
+    <w:basedOn w:val="Normal"/>
     <w:uiPriority w:val="34"/>
     <w:qFormat/>
     <w:rsid w:val="00956EBF"/>
@@ -1339,9 +1693,9 @@
       <w:contextualSpacing/>
     </w:pPr>
   </w:style>
-  <w:style w:type="character" w:styleId="IntensiveHervorhebung">
+  <w:style w:type="character" w:styleId="IntenseEmphasis">
     <w:name w:val="Intense Emphasis"/>
-    <w:basedOn w:val="Absatz-Standardschriftart"/>
+    <w:basedOn w:val="DefaultParagraphFont"/>
     <w:uiPriority w:val="21"/>
     <w:qFormat/>
     <w:rsid w:val="00956EBF"/>
@@ -1351,11 +1705,11 @@
       <w:color w:val="0F4761" w:themeColor="accent1" w:themeShade="BF"/>
     </w:rPr>
   </w:style>
-  <w:style w:type="paragraph" w:styleId="IntensivesZitat">
+  <w:style w:type="paragraph" w:styleId="IntenseQuote">
     <w:name w:val="Intense Quote"/>
-    <w:basedOn w:val="Standard"/>
-    <w:next w:val="Standard"/>
-    <w:link w:val="IntensivesZitatZchn"/>
+    <w:basedOn w:val="Normal"/>
+    <w:next w:val="Normal"/>
+    <w:link w:val="IntenseQuoteChar"/>
     <w:uiPriority w:val="30"/>
     <w:qFormat/>
     <w:rsid w:val="00956EBF"/>
@@ -1374,10 +1728,10 @@
       <w:color w:val="0F4761" w:themeColor="accent1" w:themeShade="BF"/>
     </w:rPr>
   </w:style>
-  <w:style w:type="character" w:customStyle="1" w:styleId="IntensivesZitatZchn">
-    <w:name w:val="Intensives Zitat Zchn"/>
-    <w:basedOn w:val="Absatz-Standardschriftart"/>
-    <w:link w:val="IntensivesZitat"/>
+  <w:style w:type="character" w:customStyle="1" w:styleId="IntenseQuoteChar">
+    <w:name w:val="Intense Quote Char"/>
+    <w:basedOn w:val="DefaultParagraphFont"/>
+    <w:link w:val="IntenseQuote"/>
     <w:uiPriority w:val="30"/>
     <w:rsid w:val="00956EBF"/>
     <w:rPr>
@@ -1386,9 +1740,9 @@
       <w:color w:val="0F4761" w:themeColor="accent1" w:themeShade="BF"/>
     </w:rPr>
   </w:style>
-  <w:style w:type="character" w:styleId="IntensiverVerweis">
+  <w:style w:type="character" w:styleId="IntenseReference">
     <w:name w:val="Intense Reference"/>
-    <w:basedOn w:val="Absatz-Standardschriftart"/>
+    <w:basedOn w:val="DefaultParagraphFont"/>
     <w:uiPriority w:val="32"/>
     <w:qFormat/>
     <w:rsid w:val="00956EBF"/>
@@ -1398,6 +1752,72 @@
       <w:smallCaps/>
       <w:color w:val="0F4761" w:themeColor="accent1" w:themeShade="BF"/>
       <w:spacing w:val="5"/>
+    </w:rPr>
+  </w:style>
+  <w:style w:type="character" w:styleId="CommentReference">
+    <w:name w:val="annotation reference"/>
+    <w:basedOn w:val="DefaultParagraphFont"/>
+    <w:uiPriority w:val="99"/>
+    <w:semiHidden/>
+    <w:unhideWhenUsed/>
+    <w:rsid w:val="000F0D23"/>
+    <w:rPr>
+      <w:sz w:val="16"/>
+      <w:szCs w:val="16"/>
+    </w:rPr>
+  </w:style>
+  <w:style w:type="paragraph" w:styleId="CommentText">
+    <w:name w:val="annotation text"/>
+    <w:basedOn w:val="Normal"/>
+    <w:link w:val="CommentTextChar"/>
+    <w:uiPriority w:val="99"/>
+    <w:unhideWhenUsed/>
+    <w:rsid w:val="000F0D23"/>
+    <w:pPr>
+      <w:spacing w:line="240" w:lineRule="auto"/>
+    </w:pPr>
+    <w:rPr>
+      <w:sz w:val="20"/>
+      <w:szCs w:val="20"/>
+    </w:rPr>
+  </w:style>
+  <w:style w:type="character" w:customStyle="1" w:styleId="CommentTextChar">
+    <w:name w:val="Comment Text Char"/>
+    <w:basedOn w:val="DefaultParagraphFont"/>
+    <w:link w:val="CommentText"/>
+    <w:uiPriority w:val="99"/>
+    <w:rsid w:val="000F0D23"/>
+    <w:rPr>
+      <w:sz w:val="20"/>
+      <w:szCs w:val="20"/>
+    </w:rPr>
+  </w:style>
+  <w:style w:type="paragraph" w:styleId="CommentSubject">
+    <w:name w:val="annotation subject"/>
+    <w:basedOn w:val="CommentText"/>
+    <w:next w:val="CommentText"/>
+    <w:link w:val="CommentSubjectChar"/>
+    <w:uiPriority w:val="99"/>
+    <w:semiHidden/>
+    <w:unhideWhenUsed/>
+    <w:rsid w:val="000F0D23"/>
+    <w:rPr>
+      <w:b/>
+      <w:bCs/>
+    </w:rPr>
+  </w:style>
+  <w:style w:type="character" w:customStyle="1" w:styleId="CommentSubjectChar">
+    <w:name w:val="Comment Subject Char"/>
+    <w:basedOn w:val="CommentTextChar"/>
+    <w:link w:val="CommentSubject"/>
+    <w:uiPriority w:val="99"/>
+    <w:semiHidden/>
+    <w:rsid w:val="000F0D23"/>
+    <w:rPr>
+      <w:b/>
+      <w:bCs/>
+      <w:sz w:val="20"/>
+      <w:szCs w:val="20"/>
     </w:rPr>
   </w:style>
 </w:styles>

</xml_diff>

<commit_message>
Grab Items but its still shitty af
</commit_message>
<xml_diff>
--- a/Assets/Changelog.docx
+++ b/Assets/Changelog.docx
@@ -9,7 +9,7 @@
     </w:p>
     <w:p>
       <w:pPr>
-        <w:pStyle w:val="ListParagraph"/>
+        <w:pStyle w:val="Listenabsatz"/>
         <w:numPr>
           <w:ilvl w:val="0"/>
           <w:numId w:val="2"/>
@@ -34,7 +34,7 @@
     </w:p>
     <w:p>
       <w:pPr>
-        <w:pStyle w:val="ListParagraph"/>
+        <w:pStyle w:val="Listenabsatz"/>
         <w:numPr>
           <w:ilvl w:val="0"/>
           <w:numId w:val="2"/>
@@ -51,7 +51,7 @@
     </w:p>
     <w:p>
       <w:pPr>
-        <w:pStyle w:val="ListParagraph"/>
+        <w:pStyle w:val="Listenabsatz"/>
         <w:numPr>
           <w:ilvl w:val="1"/>
           <w:numId w:val="2"/>
@@ -63,7 +63,7 @@
     </w:p>
     <w:p>
       <w:pPr>
-        <w:pStyle w:val="ListParagraph"/>
+        <w:pStyle w:val="Listenabsatz"/>
         <w:numPr>
           <w:ilvl w:val="1"/>
           <w:numId w:val="2"/>
@@ -75,7 +75,7 @@
     </w:p>
     <w:p>
       <w:pPr>
-        <w:pStyle w:val="ListParagraph"/>
+        <w:pStyle w:val="Listenabsatz"/>
         <w:numPr>
           <w:ilvl w:val="1"/>
           <w:numId w:val="2"/>
@@ -87,7 +87,7 @@
     </w:p>
     <w:p>
       <w:pPr>
-        <w:pStyle w:val="ListParagraph"/>
+        <w:pStyle w:val="Listenabsatz"/>
         <w:numPr>
           <w:ilvl w:val="0"/>
           <w:numId w:val="2"/>
@@ -120,7 +120,7 @@
       <w:commentRangeEnd w:id="0"/>
       <w:r>
         <w:rPr>
-          <w:rStyle w:val="CommentReference"/>
+          <w:rStyle w:val="Kommentarzeichen"/>
         </w:rPr>
         <w:commentReference w:id="0"/>
       </w:r>
@@ -132,7 +132,7 @@
     </w:p>
     <w:p>
       <w:pPr>
-        <w:pStyle w:val="ListParagraph"/>
+        <w:pStyle w:val="Listenabsatz"/>
         <w:numPr>
           <w:ilvl w:val="0"/>
           <w:numId w:val="1"/>
@@ -227,7 +227,7 @@
     </w:p>
     <w:p>
       <w:pPr>
-        <w:pStyle w:val="ListParagraph"/>
+        <w:pStyle w:val="Listenabsatz"/>
         <w:numPr>
           <w:ilvl w:val="1"/>
           <w:numId w:val="1"/>
@@ -270,7 +270,7 @@
     </w:p>
     <w:p>
       <w:pPr>
-        <w:pStyle w:val="ListParagraph"/>
+        <w:pStyle w:val="Listenabsatz"/>
         <w:numPr>
           <w:ilvl w:val="0"/>
           <w:numId w:val="1"/>
@@ -287,7 +287,7 @@
     </w:p>
     <w:p>
       <w:pPr>
-        <w:pStyle w:val="ListParagraph"/>
+        <w:pStyle w:val="Listenabsatz"/>
         <w:numPr>
           <w:ilvl w:val="0"/>
           <w:numId w:val="1"/>
@@ -304,7 +304,7 @@
     </w:p>
     <w:p>
       <w:pPr>
-        <w:pStyle w:val="ListParagraph"/>
+        <w:pStyle w:val="Listenabsatz"/>
         <w:numPr>
           <w:ilvl w:val="1"/>
           <w:numId w:val="1"/>
@@ -316,7 +316,7 @@
     </w:p>
     <w:p>
       <w:pPr>
-        <w:pStyle w:val="ListParagraph"/>
+        <w:pStyle w:val="Listenabsatz"/>
         <w:numPr>
           <w:ilvl w:val="0"/>
           <w:numId w:val="1"/>
@@ -333,7 +333,7 @@
     </w:p>
     <w:p>
       <w:pPr>
-        <w:pStyle w:val="ListParagraph"/>
+        <w:pStyle w:val="Listenabsatz"/>
         <w:numPr>
           <w:ilvl w:val="1"/>
           <w:numId w:val="1"/>
@@ -357,7 +357,7 @@
     </w:p>
     <w:p>
       <w:pPr>
-        <w:pStyle w:val="ListParagraph"/>
+        <w:pStyle w:val="Listenabsatz"/>
         <w:numPr>
           <w:ilvl w:val="1"/>
           <w:numId w:val="1"/>
@@ -389,7 +389,7 @@
     </w:p>
     <w:p>
       <w:pPr>
-        <w:pStyle w:val="ListParagraph"/>
+        <w:pStyle w:val="Listenabsatz"/>
         <w:numPr>
           <w:ilvl w:val="0"/>
           <w:numId w:val="1"/>
@@ -420,7 +420,7 @@
     </w:p>
     <w:p>
       <w:pPr>
-        <w:pStyle w:val="ListParagraph"/>
+        <w:pStyle w:val="Listenabsatz"/>
         <w:numPr>
           <w:ilvl w:val="1"/>
           <w:numId w:val="1"/>
@@ -452,7 +452,7 @@
     </w:p>
     <w:p>
       <w:pPr>
-        <w:pStyle w:val="ListParagraph"/>
+        <w:pStyle w:val="Listenabsatz"/>
         <w:numPr>
           <w:ilvl w:val="1"/>
           <w:numId w:val="1"/>
@@ -512,7 +512,7 @@
     </w:p>
     <w:p>
       <w:pPr>
-        <w:pStyle w:val="ListParagraph"/>
+        <w:pStyle w:val="Listenabsatz"/>
         <w:numPr>
           <w:ilvl w:val="0"/>
           <w:numId w:val="1"/>
@@ -558,11 +558,11 @@
   <w:comment w:id="0" w:author="Lukas Grundstedt" w:date="2024-09-24T19:07:00Z" w:initials="LG">
     <w:p>
       <w:pPr>
-        <w:pStyle w:val="CommentText"/>
+        <w:pStyle w:val="Kommentartext"/>
       </w:pPr>
       <w:r>
         <w:rPr>
-          <w:rStyle w:val="CommentReference"/>
+          <w:rStyle w:val="Kommentarzeichen"/>
         </w:rPr>
         <w:annotationRef/>
       </w:r>
@@ -582,7 +582,19 @@
 
 <file path=word/commentsExtensible.xml><?xml version="1.0" encoding="utf-8"?>
 <w16cex:commentsExtensible xmlns:wpc="http://schemas.microsoft.com/office/word/2010/wordprocessingCanvas" xmlns:cx="http://schemas.microsoft.com/office/drawing/2014/chartex" xmlns:cx1="http://schemas.microsoft.com/office/drawing/2015/9/8/chartex" xmlns:cx2="http://schemas.microsoft.com/office/drawing/2015/10/21/chartex" xmlns:cx3="http://schemas.microsoft.com/office/drawing/2016/5/9/chartex" xmlns:cx4="http://schemas.microsoft.com/office/drawing/2016/5/10/chartex" xmlns:cx5="http://schemas.microsoft.com/office/drawing/2016/5/11/chartex" xmlns:cx6="http://schemas.microsoft.com/office/drawing/2016/5/12/chartex" xmlns:cx7="http://schemas.microsoft.com/office/drawing/2016/5/13/chartex" xmlns:cx8="http://schemas.microsoft.com/office/drawing/2016/5/14/chartex" xmlns:cr="http://schemas.microsoft.com/office/comments/2020/reactions" xmlns:mc="http://schemas.openxmlformats.org/markup-compatibility/2006" xmlns:aink="http://schemas.microsoft.com/office/drawing/2016/ink" xmlns:am3d="http://schemas.microsoft.com/office/drawing/2017/model3d" xmlns:o="urn:schemas-microsoft-com:office:office" xmlns:oel="http://schemas.microsoft.com/office/2019/extlst" xmlns:r="http://schemas.openxmlformats.org/officeDocument/2006/relationships" xmlns:m="http://schemas.openxmlformats.org/officeDocument/2006/math" xmlns:v="urn:schemas-microsoft-com:vml" xmlns:wp14="http://schemas.microsoft.com/office/word/2010/wordprocessingDrawing" xmlns:wp="http://schemas.openxmlformats.org/drawingml/2006/wordprocessingDrawing" xmlns:w10="urn:schemas-microsoft-com:office:word" xmlns:w="http://schemas.openxmlformats.org/wordprocessingml/2006/main" xmlns:w14="http://schemas.microsoft.com/office/word/2010/wordml" xmlns:w15="http://schemas.microsoft.com/office/word/2012/wordml" xmlns:w16cex="http://schemas.microsoft.com/office/word/2018/wordml/cex" xmlns:w16cid="http://schemas.microsoft.com/office/word/2016/wordml/cid" xmlns:w16="http://schemas.microsoft.com/office/word/2018/wordml" xmlns:w16du="http://schemas.microsoft.com/office/word/2023/wordml/word16du" xmlns:w16sdtdh="http://schemas.microsoft.com/office/word/2020/wordml/sdtdatahash" xmlns:w16se="http://schemas.microsoft.com/office/word/2015/wordml/symex" xmlns:wpg="http://schemas.microsoft.com/office/word/2010/wordprocessingGroup" xmlns:wpi="http://schemas.microsoft.com/office/word/2010/wordprocessingInk" xmlns:wne="http://schemas.microsoft.com/office/word/2006/wordml" xmlns:wps="http://schemas.microsoft.com/office/word/2010/wordprocessingShape" mc:Ignorable="w14 w15 w16se w16cid w16 w16cex w16sdtdh cr w16du wp14">
-  <w16cex:commentExtensible w16cex:durableId="4C557C66" w16cex:dateUtc="2024-09-24T17:07:00Z"/>
+  <w16cex:commentExtensible w16cex:durableId="4C557C66" w16cex:dateUtc="2024-09-24T17:07:00Z">
+    <w16cex:extLst>
+      <w16:ext w16:uri="{CE6994B0-6A32-4C9F-8C6B-6E91EDA988CE}">
+        <cr:reactions xmlns:cr="http://schemas.microsoft.com/office/comments/2020/reactions">
+          <cr:reaction reactionType="1">
+            <cr:reactionInfo dateUtc="2024-09-25T12:35:41Z">
+              <cr:user userId="ec030fbb90ab1412" userProvider="Windows Live" userName="Mathies Sontag"/>
+            </cr:reactionInfo>
+          </cr:reaction>
+        </cr:reactions>
+      </w16:ext>
+    </w16cex:extLst>
+  </w16cex:commentExtensible>
 </w16cex:commentsExtensible>
 </file>
 
@@ -1234,15 +1246,15 @@
     <w:lsdException w:name="Unresolved Mention" w:semiHidden="1" w:unhideWhenUsed="1"/>
     <w:lsdException w:name="Smart Link" w:semiHidden="1" w:unhideWhenUsed="1"/>
   </w:latentStyles>
-  <w:style w:type="paragraph" w:default="1" w:styleId="Normal">
+  <w:style w:type="paragraph" w:default="1" w:styleId="Standard">
     <w:name w:val="Normal"/>
     <w:qFormat/>
   </w:style>
-  <w:style w:type="paragraph" w:styleId="Heading1">
+  <w:style w:type="paragraph" w:styleId="berschrift1">
     <w:name w:val="heading 1"/>
-    <w:basedOn w:val="Normal"/>
-    <w:next w:val="Normal"/>
-    <w:link w:val="Heading1Char"/>
+    <w:basedOn w:val="Standard"/>
+    <w:next w:val="Standard"/>
+    <w:link w:val="berschrift1Zchn"/>
     <w:uiPriority w:val="9"/>
     <w:qFormat/>
     <w:rsid w:val="00956EBF"/>
@@ -1259,11 +1271,11 @@
       <w:szCs w:val="40"/>
     </w:rPr>
   </w:style>
-  <w:style w:type="paragraph" w:styleId="Heading2">
+  <w:style w:type="paragraph" w:styleId="berschrift2">
     <w:name w:val="heading 2"/>
-    <w:basedOn w:val="Normal"/>
-    <w:next w:val="Normal"/>
-    <w:link w:val="Heading2Char"/>
+    <w:basedOn w:val="Standard"/>
+    <w:next w:val="Standard"/>
+    <w:link w:val="berschrift2Zchn"/>
     <w:uiPriority w:val="9"/>
     <w:semiHidden/>
     <w:unhideWhenUsed/>
@@ -1282,11 +1294,11 @@
       <w:szCs w:val="32"/>
     </w:rPr>
   </w:style>
-  <w:style w:type="paragraph" w:styleId="Heading3">
+  <w:style w:type="paragraph" w:styleId="berschrift3">
     <w:name w:val="heading 3"/>
-    <w:basedOn w:val="Normal"/>
-    <w:next w:val="Normal"/>
-    <w:link w:val="Heading3Char"/>
+    <w:basedOn w:val="Standard"/>
+    <w:next w:val="Standard"/>
+    <w:link w:val="berschrift3Zchn"/>
     <w:uiPriority w:val="9"/>
     <w:semiHidden/>
     <w:unhideWhenUsed/>
@@ -1305,11 +1317,11 @@
       <w:szCs w:val="28"/>
     </w:rPr>
   </w:style>
-  <w:style w:type="paragraph" w:styleId="Heading4">
+  <w:style w:type="paragraph" w:styleId="berschrift4">
     <w:name w:val="heading 4"/>
-    <w:basedOn w:val="Normal"/>
-    <w:next w:val="Normal"/>
-    <w:link w:val="Heading4Char"/>
+    <w:basedOn w:val="Standard"/>
+    <w:next w:val="Standard"/>
+    <w:link w:val="berschrift4Zchn"/>
     <w:uiPriority w:val="9"/>
     <w:semiHidden/>
     <w:unhideWhenUsed/>
@@ -1328,11 +1340,11 @@
       <w:color w:val="0F4761" w:themeColor="accent1" w:themeShade="BF"/>
     </w:rPr>
   </w:style>
-  <w:style w:type="paragraph" w:styleId="Heading5">
+  <w:style w:type="paragraph" w:styleId="berschrift5">
     <w:name w:val="heading 5"/>
-    <w:basedOn w:val="Normal"/>
-    <w:next w:val="Normal"/>
-    <w:link w:val="Heading5Char"/>
+    <w:basedOn w:val="Standard"/>
+    <w:next w:val="Standard"/>
+    <w:link w:val="berschrift5Zchn"/>
     <w:uiPriority w:val="9"/>
     <w:semiHidden/>
     <w:unhideWhenUsed/>
@@ -1349,11 +1361,11 @@
       <w:color w:val="0F4761" w:themeColor="accent1" w:themeShade="BF"/>
     </w:rPr>
   </w:style>
-  <w:style w:type="paragraph" w:styleId="Heading6">
+  <w:style w:type="paragraph" w:styleId="berschrift6">
     <w:name w:val="heading 6"/>
-    <w:basedOn w:val="Normal"/>
-    <w:next w:val="Normal"/>
-    <w:link w:val="Heading6Char"/>
+    <w:basedOn w:val="Standard"/>
+    <w:next w:val="Standard"/>
+    <w:link w:val="berschrift6Zchn"/>
     <w:uiPriority w:val="9"/>
     <w:semiHidden/>
     <w:unhideWhenUsed/>
@@ -1372,11 +1384,11 @@
       <w:color w:val="595959" w:themeColor="text1" w:themeTint="A6"/>
     </w:rPr>
   </w:style>
-  <w:style w:type="paragraph" w:styleId="Heading7">
+  <w:style w:type="paragraph" w:styleId="berschrift7">
     <w:name w:val="heading 7"/>
-    <w:basedOn w:val="Normal"/>
-    <w:next w:val="Normal"/>
-    <w:link w:val="Heading7Char"/>
+    <w:basedOn w:val="Standard"/>
+    <w:next w:val="Standard"/>
+    <w:link w:val="berschrift7Zchn"/>
     <w:uiPriority w:val="9"/>
     <w:semiHidden/>
     <w:unhideWhenUsed/>
@@ -1393,11 +1405,11 @@
       <w:color w:val="595959" w:themeColor="text1" w:themeTint="A6"/>
     </w:rPr>
   </w:style>
-  <w:style w:type="paragraph" w:styleId="Heading8">
+  <w:style w:type="paragraph" w:styleId="berschrift8">
     <w:name w:val="heading 8"/>
-    <w:basedOn w:val="Normal"/>
-    <w:next w:val="Normal"/>
-    <w:link w:val="Heading8Char"/>
+    <w:basedOn w:val="Standard"/>
+    <w:next w:val="Standard"/>
+    <w:link w:val="berschrift8Zchn"/>
     <w:uiPriority w:val="9"/>
     <w:semiHidden/>
     <w:unhideWhenUsed/>
@@ -1416,11 +1428,11 @@
       <w:color w:val="272727" w:themeColor="text1" w:themeTint="D8"/>
     </w:rPr>
   </w:style>
-  <w:style w:type="paragraph" w:styleId="Heading9">
+  <w:style w:type="paragraph" w:styleId="berschrift9">
     <w:name w:val="heading 9"/>
-    <w:basedOn w:val="Normal"/>
-    <w:next w:val="Normal"/>
-    <w:link w:val="Heading9Char"/>
+    <w:basedOn w:val="Standard"/>
+    <w:next w:val="Standard"/>
+    <w:link w:val="berschrift9Zchn"/>
     <w:uiPriority w:val="9"/>
     <w:semiHidden/>
     <w:unhideWhenUsed/>
@@ -1437,13 +1449,13 @@
       <w:color w:val="272727" w:themeColor="text1" w:themeTint="D8"/>
     </w:rPr>
   </w:style>
-  <w:style w:type="character" w:default="1" w:styleId="DefaultParagraphFont">
+  <w:style w:type="character" w:default="1" w:styleId="Absatz-Standardschriftart">
     <w:name w:val="Default Paragraph Font"/>
     <w:uiPriority w:val="1"/>
     <w:semiHidden/>
     <w:unhideWhenUsed/>
   </w:style>
-  <w:style w:type="table" w:default="1" w:styleId="TableNormal">
+  <w:style w:type="table" w:default="1" w:styleId="NormaleTabelle">
     <w:name w:val="Normal Table"/>
     <w:uiPriority w:val="99"/>
     <w:semiHidden/>
@@ -1458,16 +1470,16 @@
       </w:tblCellMar>
     </w:tblPr>
   </w:style>
-  <w:style w:type="numbering" w:default="1" w:styleId="NoList">
+  <w:style w:type="numbering" w:default="1" w:styleId="KeineListe">
     <w:name w:val="No List"/>
     <w:uiPriority w:val="99"/>
     <w:semiHidden/>
     <w:unhideWhenUsed/>
   </w:style>
-  <w:style w:type="character" w:customStyle="1" w:styleId="Heading1Char">
-    <w:name w:val="Heading 1 Char"/>
-    <w:basedOn w:val="DefaultParagraphFont"/>
-    <w:link w:val="Heading1"/>
+  <w:style w:type="character" w:customStyle="1" w:styleId="berschrift1Zchn">
+    <w:name w:val="Überschrift 1 Zchn"/>
+    <w:basedOn w:val="Absatz-Standardschriftart"/>
+    <w:link w:val="berschrift1"/>
     <w:uiPriority w:val="9"/>
     <w:rsid w:val="00956EBF"/>
     <w:rPr>
@@ -1477,10 +1489,10 @@
       <w:szCs w:val="40"/>
     </w:rPr>
   </w:style>
-  <w:style w:type="character" w:customStyle="1" w:styleId="Heading2Char">
-    <w:name w:val="Heading 2 Char"/>
-    <w:basedOn w:val="DefaultParagraphFont"/>
-    <w:link w:val="Heading2"/>
+  <w:style w:type="character" w:customStyle="1" w:styleId="berschrift2Zchn">
+    <w:name w:val="Überschrift 2 Zchn"/>
+    <w:basedOn w:val="Absatz-Standardschriftart"/>
+    <w:link w:val="berschrift2"/>
     <w:uiPriority w:val="9"/>
     <w:semiHidden/>
     <w:rsid w:val="00956EBF"/>
@@ -1491,10 +1503,10 @@
       <w:szCs w:val="32"/>
     </w:rPr>
   </w:style>
-  <w:style w:type="character" w:customStyle="1" w:styleId="Heading3Char">
-    <w:name w:val="Heading 3 Char"/>
-    <w:basedOn w:val="DefaultParagraphFont"/>
-    <w:link w:val="Heading3"/>
+  <w:style w:type="character" w:customStyle="1" w:styleId="berschrift3Zchn">
+    <w:name w:val="Überschrift 3 Zchn"/>
+    <w:basedOn w:val="Absatz-Standardschriftart"/>
+    <w:link w:val="berschrift3"/>
     <w:uiPriority w:val="9"/>
     <w:semiHidden/>
     <w:rsid w:val="00956EBF"/>
@@ -1505,10 +1517,10 @@
       <w:szCs w:val="28"/>
     </w:rPr>
   </w:style>
-  <w:style w:type="character" w:customStyle="1" w:styleId="Heading4Char">
-    <w:name w:val="Heading 4 Char"/>
-    <w:basedOn w:val="DefaultParagraphFont"/>
-    <w:link w:val="Heading4"/>
+  <w:style w:type="character" w:customStyle="1" w:styleId="berschrift4Zchn">
+    <w:name w:val="Überschrift 4 Zchn"/>
+    <w:basedOn w:val="Absatz-Standardschriftart"/>
+    <w:link w:val="berschrift4"/>
     <w:uiPriority w:val="9"/>
     <w:semiHidden/>
     <w:rsid w:val="00956EBF"/>
@@ -1519,10 +1531,10 @@
       <w:color w:val="0F4761" w:themeColor="accent1" w:themeShade="BF"/>
     </w:rPr>
   </w:style>
-  <w:style w:type="character" w:customStyle="1" w:styleId="Heading5Char">
-    <w:name w:val="Heading 5 Char"/>
-    <w:basedOn w:val="DefaultParagraphFont"/>
-    <w:link w:val="Heading5"/>
+  <w:style w:type="character" w:customStyle="1" w:styleId="berschrift5Zchn">
+    <w:name w:val="Überschrift 5 Zchn"/>
+    <w:basedOn w:val="Absatz-Standardschriftart"/>
+    <w:link w:val="berschrift5"/>
     <w:uiPriority w:val="9"/>
     <w:semiHidden/>
     <w:rsid w:val="00956EBF"/>
@@ -1531,10 +1543,10 @@
       <w:color w:val="0F4761" w:themeColor="accent1" w:themeShade="BF"/>
     </w:rPr>
   </w:style>
-  <w:style w:type="character" w:customStyle="1" w:styleId="Heading6Char">
-    <w:name w:val="Heading 6 Char"/>
-    <w:basedOn w:val="DefaultParagraphFont"/>
-    <w:link w:val="Heading6"/>
+  <w:style w:type="character" w:customStyle="1" w:styleId="berschrift6Zchn">
+    <w:name w:val="Überschrift 6 Zchn"/>
+    <w:basedOn w:val="Absatz-Standardschriftart"/>
+    <w:link w:val="berschrift6"/>
     <w:uiPriority w:val="9"/>
     <w:semiHidden/>
     <w:rsid w:val="00956EBF"/>
@@ -1545,10 +1557,10 @@
       <w:color w:val="595959" w:themeColor="text1" w:themeTint="A6"/>
     </w:rPr>
   </w:style>
-  <w:style w:type="character" w:customStyle="1" w:styleId="Heading7Char">
-    <w:name w:val="Heading 7 Char"/>
-    <w:basedOn w:val="DefaultParagraphFont"/>
-    <w:link w:val="Heading7"/>
+  <w:style w:type="character" w:customStyle="1" w:styleId="berschrift7Zchn">
+    <w:name w:val="Überschrift 7 Zchn"/>
+    <w:basedOn w:val="Absatz-Standardschriftart"/>
+    <w:link w:val="berschrift7"/>
     <w:uiPriority w:val="9"/>
     <w:semiHidden/>
     <w:rsid w:val="00956EBF"/>
@@ -1557,10 +1569,10 @@
       <w:color w:val="595959" w:themeColor="text1" w:themeTint="A6"/>
     </w:rPr>
   </w:style>
-  <w:style w:type="character" w:customStyle="1" w:styleId="Heading8Char">
-    <w:name w:val="Heading 8 Char"/>
-    <w:basedOn w:val="DefaultParagraphFont"/>
-    <w:link w:val="Heading8"/>
+  <w:style w:type="character" w:customStyle="1" w:styleId="berschrift8Zchn">
+    <w:name w:val="Überschrift 8 Zchn"/>
+    <w:basedOn w:val="Absatz-Standardschriftart"/>
+    <w:link w:val="berschrift8"/>
     <w:uiPriority w:val="9"/>
     <w:semiHidden/>
     <w:rsid w:val="00956EBF"/>
@@ -1571,10 +1583,10 @@
       <w:color w:val="272727" w:themeColor="text1" w:themeTint="D8"/>
     </w:rPr>
   </w:style>
-  <w:style w:type="character" w:customStyle="1" w:styleId="Heading9Char">
-    <w:name w:val="Heading 9 Char"/>
-    <w:basedOn w:val="DefaultParagraphFont"/>
-    <w:link w:val="Heading9"/>
+  <w:style w:type="character" w:customStyle="1" w:styleId="berschrift9Zchn">
+    <w:name w:val="Überschrift 9 Zchn"/>
+    <w:basedOn w:val="Absatz-Standardschriftart"/>
+    <w:link w:val="berschrift9"/>
     <w:uiPriority w:val="9"/>
     <w:semiHidden/>
     <w:rsid w:val="00956EBF"/>
@@ -1583,11 +1595,11 @@
       <w:color w:val="272727" w:themeColor="text1" w:themeTint="D8"/>
     </w:rPr>
   </w:style>
-  <w:style w:type="paragraph" w:styleId="Title">
+  <w:style w:type="paragraph" w:styleId="Titel">
     <w:name w:val="Title"/>
-    <w:basedOn w:val="Normal"/>
-    <w:next w:val="Normal"/>
-    <w:link w:val="TitleChar"/>
+    <w:basedOn w:val="Standard"/>
+    <w:next w:val="Standard"/>
+    <w:link w:val="TitelZchn"/>
     <w:uiPriority w:val="10"/>
     <w:qFormat/>
     <w:rsid w:val="00956EBF"/>
@@ -1603,10 +1615,10 @@
       <w:szCs w:val="56"/>
     </w:rPr>
   </w:style>
-  <w:style w:type="character" w:customStyle="1" w:styleId="TitleChar">
-    <w:name w:val="Title Char"/>
-    <w:basedOn w:val="DefaultParagraphFont"/>
-    <w:link w:val="Title"/>
+  <w:style w:type="character" w:customStyle="1" w:styleId="TitelZchn">
+    <w:name w:val="Titel Zchn"/>
+    <w:basedOn w:val="Absatz-Standardschriftart"/>
+    <w:link w:val="Titel"/>
     <w:uiPriority w:val="10"/>
     <w:rsid w:val="00956EBF"/>
     <w:rPr>
@@ -1617,11 +1629,11 @@
       <w:szCs w:val="56"/>
     </w:rPr>
   </w:style>
-  <w:style w:type="paragraph" w:styleId="Subtitle">
+  <w:style w:type="paragraph" w:styleId="Untertitel">
     <w:name w:val="Subtitle"/>
-    <w:basedOn w:val="Normal"/>
-    <w:next w:val="Normal"/>
-    <w:link w:val="SubtitleChar"/>
+    <w:basedOn w:val="Standard"/>
+    <w:next w:val="Standard"/>
+    <w:link w:val="UntertitelZchn"/>
     <w:uiPriority w:val="11"/>
     <w:qFormat/>
     <w:rsid w:val="00956EBF"/>
@@ -1638,10 +1650,10 @@
       <w:szCs w:val="28"/>
     </w:rPr>
   </w:style>
-  <w:style w:type="character" w:customStyle="1" w:styleId="SubtitleChar">
-    <w:name w:val="Subtitle Char"/>
-    <w:basedOn w:val="DefaultParagraphFont"/>
-    <w:link w:val="Subtitle"/>
+  <w:style w:type="character" w:customStyle="1" w:styleId="UntertitelZchn">
+    <w:name w:val="Untertitel Zchn"/>
+    <w:basedOn w:val="Absatz-Standardschriftart"/>
+    <w:link w:val="Untertitel"/>
     <w:uiPriority w:val="11"/>
     <w:rsid w:val="00956EBF"/>
     <w:rPr>
@@ -1652,11 +1664,11 @@
       <w:szCs w:val="28"/>
     </w:rPr>
   </w:style>
-  <w:style w:type="paragraph" w:styleId="Quote">
+  <w:style w:type="paragraph" w:styleId="Zitat">
     <w:name w:val="Quote"/>
-    <w:basedOn w:val="Normal"/>
-    <w:next w:val="Normal"/>
-    <w:link w:val="QuoteChar"/>
+    <w:basedOn w:val="Standard"/>
+    <w:next w:val="Standard"/>
+    <w:link w:val="ZitatZchn"/>
     <w:uiPriority w:val="29"/>
     <w:qFormat/>
     <w:rsid w:val="00956EBF"/>
@@ -1670,10 +1682,10 @@
       <w:color w:val="404040" w:themeColor="text1" w:themeTint="BF"/>
     </w:rPr>
   </w:style>
-  <w:style w:type="character" w:customStyle="1" w:styleId="QuoteChar">
-    <w:name w:val="Quote Char"/>
-    <w:basedOn w:val="DefaultParagraphFont"/>
-    <w:link w:val="Quote"/>
+  <w:style w:type="character" w:customStyle="1" w:styleId="ZitatZchn">
+    <w:name w:val="Zitat Zchn"/>
+    <w:basedOn w:val="Absatz-Standardschriftart"/>
+    <w:link w:val="Zitat"/>
     <w:uiPriority w:val="29"/>
     <w:rsid w:val="00956EBF"/>
     <w:rPr>
@@ -1682,9 +1694,9 @@
       <w:color w:val="404040" w:themeColor="text1" w:themeTint="BF"/>
     </w:rPr>
   </w:style>
-  <w:style w:type="paragraph" w:styleId="ListParagraph">
+  <w:style w:type="paragraph" w:styleId="Listenabsatz">
     <w:name w:val="List Paragraph"/>
-    <w:basedOn w:val="Normal"/>
+    <w:basedOn w:val="Standard"/>
     <w:uiPriority w:val="34"/>
     <w:qFormat/>
     <w:rsid w:val="00956EBF"/>
@@ -1693,9 +1705,9 @@
       <w:contextualSpacing/>
     </w:pPr>
   </w:style>
-  <w:style w:type="character" w:styleId="IntenseEmphasis">
+  <w:style w:type="character" w:styleId="IntensiveHervorhebung">
     <w:name w:val="Intense Emphasis"/>
-    <w:basedOn w:val="DefaultParagraphFont"/>
+    <w:basedOn w:val="Absatz-Standardschriftart"/>
     <w:uiPriority w:val="21"/>
     <w:qFormat/>
     <w:rsid w:val="00956EBF"/>
@@ -1705,11 +1717,11 @@
       <w:color w:val="0F4761" w:themeColor="accent1" w:themeShade="BF"/>
     </w:rPr>
   </w:style>
-  <w:style w:type="paragraph" w:styleId="IntenseQuote">
+  <w:style w:type="paragraph" w:styleId="IntensivesZitat">
     <w:name w:val="Intense Quote"/>
-    <w:basedOn w:val="Normal"/>
-    <w:next w:val="Normal"/>
-    <w:link w:val="IntenseQuoteChar"/>
+    <w:basedOn w:val="Standard"/>
+    <w:next w:val="Standard"/>
+    <w:link w:val="IntensivesZitatZchn"/>
     <w:uiPriority w:val="30"/>
     <w:qFormat/>
     <w:rsid w:val="00956EBF"/>
@@ -1728,10 +1740,10 @@
       <w:color w:val="0F4761" w:themeColor="accent1" w:themeShade="BF"/>
     </w:rPr>
   </w:style>
-  <w:style w:type="character" w:customStyle="1" w:styleId="IntenseQuoteChar">
-    <w:name w:val="Intense Quote Char"/>
-    <w:basedOn w:val="DefaultParagraphFont"/>
-    <w:link w:val="IntenseQuote"/>
+  <w:style w:type="character" w:customStyle="1" w:styleId="IntensivesZitatZchn">
+    <w:name w:val="Intensives Zitat Zchn"/>
+    <w:basedOn w:val="Absatz-Standardschriftart"/>
+    <w:link w:val="IntensivesZitat"/>
     <w:uiPriority w:val="30"/>
     <w:rsid w:val="00956EBF"/>
     <w:rPr>
@@ -1740,9 +1752,9 @@
       <w:color w:val="0F4761" w:themeColor="accent1" w:themeShade="BF"/>
     </w:rPr>
   </w:style>
-  <w:style w:type="character" w:styleId="IntenseReference">
+  <w:style w:type="character" w:styleId="IntensiverVerweis">
     <w:name w:val="Intense Reference"/>
-    <w:basedOn w:val="DefaultParagraphFont"/>
+    <w:basedOn w:val="Absatz-Standardschriftart"/>
     <w:uiPriority w:val="32"/>
     <w:qFormat/>
     <w:rsid w:val="00956EBF"/>
@@ -1754,9 +1766,9 @@
       <w:spacing w:val="5"/>
     </w:rPr>
   </w:style>
-  <w:style w:type="character" w:styleId="CommentReference">
+  <w:style w:type="character" w:styleId="Kommentarzeichen">
     <w:name w:val="annotation reference"/>
-    <w:basedOn w:val="DefaultParagraphFont"/>
+    <w:basedOn w:val="Absatz-Standardschriftart"/>
     <w:uiPriority w:val="99"/>
     <w:semiHidden/>
     <w:unhideWhenUsed/>
@@ -1766,10 +1778,10 @@
       <w:szCs w:val="16"/>
     </w:rPr>
   </w:style>
-  <w:style w:type="paragraph" w:styleId="CommentText">
+  <w:style w:type="paragraph" w:styleId="Kommentartext">
     <w:name w:val="annotation text"/>
-    <w:basedOn w:val="Normal"/>
-    <w:link w:val="CommentTextChar"/>
+    <w:basedOn w:val="Standard"/>
+    <w:link w:val="KommentartextZchn"/>
     <w:uiPriority w:val="99"/>
     <w:unhideWhenUsed/>
     <w:rsid w:val="000F0D23"/>
@@ -1781,10 +1793,10 @@
       <w:szCs w:val="20"/>
     </w:rPr>
   </w:style>
-  <w:style w:type="character" w:customStyle="1" w:styleId="CommentTextChar">
-    <w:name w:val="Comment Text Char"/>
-    <w:basedOn w:val="DefaultParagraphFont"/>
-    <w:link w:val="CommentText"/>
+  <w:style w:type="character" w:customStyle="1" w:styleId="KommentartextZchn">
+    <w:name w:val="Kommentartext Zchn"/>
+    <w:basedOn w:val="Absatz-Standardschriftart"/>
+    <w:link w:val="Kommentartext"/>
     <w:uiPriority w:val="99"/>
     <w:rsid w:val="000F0D23"/>
     <w:rPr>
@@ -1792,11 +1804,11 @@
       <w:szCs w:val="20"/>
     </w:rPr>
   </w:style>
-  <w:style w:type="paragraph" w:styleId="CommentSubject">
+  <w:style w:type="paragraph" w:styleId="Kommentarthema">
     <w:name w:val="annotation subject"/>
-    <w:basedOn w:val="CommentText"/>
-    <w:next w:val="CommentText"/>
-    <w:link w:val="CommentSubjectChar"/>
+    <w:basedOn w:val="Kommentartext"/>
+    <w:next w:val="Kommentartext"/>
+    <w:link w:val="KommentarthemaZchn"/>
     <w:uiPriority w:val="99"/>
     <w:semiHidden/>
     <w:unhideWhenUsed/>
@@ -1806,10 +1818,10 @@
       <w:bCs/>
     </w:rPr>
   </w:style>
-  <w:style w:type="character" w:customStyle="1" w:styleId="CommentSubjectChar">
-    <w:name w:val="Comment Subject Char"/>
-    <w:basedOn w:val="CommentTextChar"/>
-    <w:link w:val="CommentSubject"/>
+  <w:style w:type="character" w:customStyle="1" w:styleId="KommentarthemaZchn">
+    <w:name w:val="Kommentarthema Zchn"/>
+    <w:basedOn w:val="KommentartextZchn"/>
+    <w:link w:val="Kommentarthema"/>
     <w:uiPriority w:val="99"/>
     <w:semiHidden/>
     <w:rsid w:val="000F0D23"/>

</xml_diff>

<commit_message>
Highlighting erweiterung + Healthbar
</commit_message>
<xml_diff>
--- a/Assets/Changelog.docx
+++ b/Assets/Changelog.docx
@@ -765,6 +765,71 @@
         <w:t>Units können nun sowohl highlighted als auch selected werden</w:t>
       </w:r>
     </w:p>
+    <w:p>
+      <w:r>
+        <w:t>21.10.2024</w:t>
+      </w:r>
+    </w:p>
+    <w:p>
+      <w:pPr>
+        <w:pStyle w:val="Listenabsatz"/>
+        <w:numPr>
+          <w:ilvl w:val="0"/>
+          <w:numId w:val="7"/>
+        </w:numPr>
+      </w:pPr>
+      <w:r>
+        <w:t>Highlighting erweiterung</w:t>
+      </w:r>
+    </w:p>
+    <w:p>
+      <w:pPr>
+        <w:pStyle w:val="Listenabsatz"/>
+        <w:numPr>
+          <w:ilvl w:val="1"/>
+          <w:numId w:val="7"/>
+        </w:numPr>
+      </w:pPr>
+      <w:r>
+        <w:t>Gegner automatisch rotes highlight</w:t>
+      </w:r>
+    </w:p>
+    <w:p>
+      <w:pPr>
+        <w:pStyle w:val="Listenabsatz"/>
+        <w:numPr>
+          <w:ilvl w:val="0"/>
+          <w:numId w:val="7"/>
+        </w:numPr>
+      </w:pPr>
+      <w:r>
+        <w:t>Healthbar erstellt</w:t>
+      </w:r>
+    </w:p>
+    <w:p>
+      <w:pPr>
+        <w:pStyle w:val="Listenabsatz"/>
+        <w:numPr>
+          <w:ilvl w:val="0"/>
+          <w:numId w:val="7"/>
+        </w:numPr>
+      </w:pPr>
+      <w:r>
+        <w:t>UI Camera erstellt und dem „Camera“-Prefab hinzugefügt</w:t>
+      </w:r>
+    </w:p>
+    <w:p>
+      <w:pPr>
+        <w:pStyle w:val="Listenabsatz"/>
+        <w:numPr>
+          <w:ilvl w:val="1"/>
+          <w:numId w:val="7"/>
+        </w:numPr>
+      </w:pPr>
+      <w:r>
+        <w:t>Camera zum Rendern der UI-layer</w:t>
+      </w:r>
+    </w:p>
     <w:sectPr>
       <w:pgSz w:w="11906" w:h="16838"/>
       <w:pgMar w:top="1417" w:right="1417" w:bottom="1134" w:left="1417" w:header="708" w:footer="708" w:gutter="0"/>
@@ -1232,7 +1297,7 @@
   <w:abstractNum w:abstractNumId="4" w15:restartNumberingAfterBreak="0">
     <w:nsid w:val="60393104"/>
     <w:multiLevelType w:val="hybridMultilevel"/>
-    <w:tmpl w:val="6A84B89C"/>
+    <w:tmpl w:val="7A9E95B4"/>
     <w:lvl w:ilvl="0" w:tplc="04070001">
       <w:start w:val="1"/>
       <w:numFmt w:val="bullet"/>

</xml_diff>

<commit_message>
Church update, Soldier Attack Speed + Range, CompareDistance moved
</commit_message>
<xml_diff>
--- a/Assets/Changelog.docx
+++ b/Assets/Changelog.docx
@@ -830,6 +830,74 @@
         <w:t>Camera zum Rendern der UI-layer</w:t>
       </w:r>
     </w:p>
+    <w:p>
+      <w:r>
+        <w:t>23.10.2024</w:t>
+      </w:r>
+    </w:p>
+    <w:p>
+      <w:pPr>
+        <w:pStyle w:val="Listenabsatz"/>
+        <w:numPr>
+          <w:ilvl w:val="0"/>
+          <w:numId w:val="8"/>
+        </w:numPr>
+      </w:pPr>
+      <w:r>
+        <w:t>„CompareDistance“-Methode nach „Vector3Extension“-Klasse ausgel</w:t>
+      </w:r>
+      <w:r>
+        <w:t>agert</w:t>
+      </w:r>
+    </w:p>
+    <w:p>
+      <w:pPr>
+        <w:pStyle w:val="Listenabsatz"/>
+        <w:numPr>
+          <w:ilvl w:val="1"/>
+          <w:numId w:val="8"/>
+        </w:numPr>
+      </w:pPr>
+      <w:r>
+        <w:t>Verwendbar unter Vector3Extension.CompareDistance(Vec3, Vec3)</w:t>
+      </w:r>
+    </w:p>
+    <w:p>
+      <w:pPr>
+        <w:pStyle w:val="Listenabsatz"/>
+        <w:numPr>
+          <w:ilvl w:val="0"/>
+          <w:numId w:val="8"/>
+        </w:numPr>
+      </w:pPr>
+      <w:r>
+        <w:t>Church Model aktualisiert</w:t>
+      </w:r>
+    </w:p>
+    <w:p>
+      <w:pPr>
+        <w:pStyle w:val="Listenabsatz"/>
+        <w:numPr>
+          <w:ilvl w:val="1"/>
+          <w:numId w:val="8"/>
+        </w:numPr>
+      </w:pPr>
+      <w:r>
+        <w:t>Hat nun auch eine Innenseite</w:t>
+      </w:r>
+    </w:p>
+    <w:p>
+      <w:pPr>
+        <w:pStyle w:val="Listenabsatz"/>
+        <w:numPr>
+          <w:ilvl w:val="0"/>
+          <w:numId w:val="8"/>
+        </w:numPr>
+      </w:pPr>
+      <w:r>
+        <w:t>Soldiers haben nun Attack Speed und Range</w:t>
+      </w:r>
+    </w:p>
     <w:sectPr>
       <w:pgSz w:w="11906" w:h="16838"/>
       <w:pgMar w:top="1417" w:right="1417" w:bottom="1134" w:left="1417" w:header="708" w:footer="708" w:gutter="0"/>
@@ -956,6 +1024,119 @@
     </w:lvl>
   </w:abstractNum>
   <w:abstractNum w:abstractNumId="1" w15:restartNumberingAfterBreak="0">
+    <w:nsid w:val="35E83282"/>
+    <w:multiLevelType w:val="hybridMultilevel"/>
+    <w:tmpl w:val="EAB49E54"/>
+    <w:lvl w:ilvl="0" w:tplc="04070001">
+      <w:start w:val="1"/>
+      <w:numFmt w:val="bullet"/>
+      <w:lvlText w:val=""/>
+      <w:lvlJc w:val="left"/>
+      <w:pPr>
+        <w:ind w:left="720" w:hanging="360"/>
+      </w:pPr>
+      <w:rPr>
+        <w:rFonts w:ascii="Symbol" w:hAnsi="Symbol" w:hint="default"/>
+      </w:rPr>
+    </w:lvl>
+    <w:lvl w:ilvl="1" w:tplc="04070003">
+      <w:start w:val="1"/>
+      <w:numFmt w:val="bullet"/>
+      <w:lvlText w:val="o"/>
+      <w:lvlJc w:val="left"/>
+      <w:pPr>
+        <w:ind w:left="1440" w:hanging="360"/>
+      </w:pPr>
+      <w:rPr>
+        <w:rFonts w:ascii="Courier New" w:hAnsi="Courier New" w:cs="Courier New" w:hint="default"/>
+      </w:rPr>
+    </w:lvl>
+    <w:lvl w:ilvl="2" w:tplc="04070005" w:tentative="1">
+      <w:start w:val="1"/>
+      <w:numFmt w:val="bullet"/>
+      <w:lvlText w:val=""/>
+      <w:lvlJc w:val="left"/>
+      <w:pPr>
+        <w:ind w:left="2160" w:hanging="360"/>
+      </w:pPr>
+      <w:rPr>
+        <w:rFonts w:ascii="Wingdings" w:hAnsi="Wingdings" w:hint="default"/>
+      </w:rPr>
+    </w:lvl>
+    <w:lvl w:ilvl="3" w:tplc="04070001" w:tentative="1">
+      <w:start w:val="1"/>
+      <w:numFmt w:val="bullet"/>
+      <w:lvlText w:val=""/>
+      <w:lvlJc w:val="left"/>
+      <w:pPr>
+        <w:ind w:left="2880" w:hanging="360"/>
+      </w:pPr>
+      <w:rPr>
+        <w:rFonts w:ascii="Symbol" w:hAnsi="Symbol" w:hint="default"/>
+      </w:rPr>
+    </w:lvl>
+    <w:lvl w:ilvl="4" w:tplc="04070003" w:tentative="1">
+      <w:start w:val="1"/>
+      <w:numFmt w:val="bullet"/>
+      <w:lvlText w:val="o"/>
+      <w:lvlJc w:val="left"/>
+      <w:pPr>
+        <w:ind w:left="3600" w:hanging="360"/>
+      </w:pPr>
+      <w:rPr>
+        <w:rFonts w:ascii="Courier New" w:hAnsi="Courier New" w:cs="Courier New" w:hint="default"/>
+      </w:rPr>
+    </w:lvl>
+    <w:lvl w:ilvl="5" w:tplc="04070005" w:tentative="1">
+      <w:start w:val="1"/>
+      <w:numFmt w:val="bullet"/>
+      <w:lvlText w:val=""/>
+      <w:lvlJc w:val="left"/>
+      <w:pPr>
+        <w:ind w:left="4320" w:hanging="360"/>
+      </w:pPr>
+      <w:rPr>
+        <w:rFonts w:ascii="Wingdings" w:hAnsi="Wingdings" w:hint="default"/>
+      </w:rPr>
+    </w:lvl>
+    <w:lvl w:ilvl="6" w:tplc="04070001" w:tentative="1">
+      <w:start w:val="1"/>
+      <w:numFmt w:val="bullet"/>
+      <w:lvlText w:val=""/>
+      <w:lvlJc w:val="left"/>
+      <w:pPr>
+        <w:ind w:left="5040" w:hanging="360"/>
+      </w:pPr>
+      <w:rPr>
+        <w:rFonts w:ascii="Symbol" w:hAnsi="Symbol" w:hint="default"/>
+      </w:rPr>
+    </w:lvl>
+    <w:lvl w:ilvl="7" w:tplc="04070003" w:tentative="1">
+      <w:start w:val="1"/>
+      <w:numFmt w:val="bullet"/>
+      <w:lvlText w:val="o"/>
+      <w:lvlJc w:val="left"/>
+      <w:pPr>
+        <w:ind w:left="5760" w:hanging="360"/>
+      </w:pPr>
+      <w:rPr>
+        <w:rFonts w:ascii="Courier New" w:hAnsi="Courier New" w:cs="Courier New" w:hint="default"/>
+      </w:rPr>
+    </w:lvl>
+    <w:lvl w:ilvl="8" w:tplc="04070005" w:tentative="1">
+      <w:start w:val="1"/>
+      <w:numFmt w:val="bullet"/>
+      <w:lvlText w:val=""/>
+      <w:lvlJc w:val="left"/>
+      <w:pPr>
+        <w:ind w:left="6480" w:hanging="360"/>
+      </w:pPr>
+      <w:rPr>
+        <w:rFonts w:ascii="Wingdings" w:hAnsi="Wingdings" w:hint="default"/>
+      </w:rPr>
+    </w:lvl>
+  </w:abstractNum>
+  <w:abstractNum w:abstractNumId="2" w15:restartNumberingAfterBreak="0">
     <w:nsid w:val="45296DE6"/>
     <w:multiLevelType w:val="hybridMultilevel"/>
     <w:tmpl w:val="38880914"/>
@@ -1068,7 +1249,7 @@
       </w:rPr>
     </w:lvl>
   </w:abstractNum>
-  <w:abstractNum w:abstractNumId="2" w15:restartNumberingAfterBreak="0">
+  <w:abstractNum w:abstractNumId="3" w15:restartNumberingAfterBreak="0">
     <w:nsid w:val="51EE6606"/>
     <w:multiLevelType w:val="hybridMultilevel"/>
     <w:tmpl w:val="A7365F3C"/>
@@ -1181,7 +1362,7 @@
       </w:rPr>
     </w:lvl>
   </w:abstractNum>
-  <w:abstractNum w:abstractNumId="3" w15:restartNumberingAfterBreak="0">
+  <w:abstractNum w:abstractNumId="4" w15:restartNumberingAfterBreak="0">
     <w:nsid w:val="5A7C217F"/>
     <w:multiLevelType w:val="hybridMultilevel"/>
     <w:tmpl w:val="5AA0FE7A"/>
@@ -1294,7 +1475,7 @@
       </w:rPr>
     </w:lvl>
   </w:abstractNum>
-  <w:abstractNum w:abstractNumId="4" w15:restartNumberingAfterBreak="0">
+  <w:abstractNum w:abstractNumId="5" w15:restartNumberingAfterBreak="0">
     <w:nsid w:val="60393104"/>
     <w:multiLevelType w:val="hybridMultilevel"/>
     <w:tmpl w:val="7A9E95B4"/>
@@ -1407,7 +1588,7 @@
       </w:rPr>
     </w:lvl>
   </w:abstractNum>
-  <w:abstractNum w:abstractNumId="5" w15:restartNumberingAfterBreak="0">
+  <w:abstractNum w:abstractNumId="6" w15:restartNumberingAfterBreak="0">
     <w:nsid w:val="6ACC6D63"/>
     <w:multiLevelType w:val="hybridMultilevel"/>
     <w:tmpl w:val="C2BAD276"/>
@@ -1520,7 +1701,7 @@
       </w:rPr>
     </w:lvl>
   </w:abstractNum>
-  <w:abstractNum w:abstractNumId="6" w15:restartNumberingAfterBreak="0">
+  <w:abstractNum w:abstractNumId="7" w15:restartNumberingAfterBreak="0">
     <w:nsid w:val="6D983DD0"/>
     <w:multiLevelType w:val="hybridMultilevel"/>
     <w:tmpl w:val="4B0203AC"/>
@@ -1637,22 +1818,25 @@
     <w:abstractNumId w:val="0"/>
   </w:num>
   <w:num w:numId="2" w16cid:durableId="482624784">
-    <w:abstractNumId w:val="1"/>
+    <w:abstractNumId w:val="2"/>
   </w:num>
   <w:num w:numId="3" w16cid:durableId="1520771913">
+    <w:abstractNumId w:val="4"/>
+  </w:num>
+  <w:num w:numId="4" w16cid:durableId="182473912">
     <w:abstractNumId w:val="3"/>
   </w:num>
-  <w:num w:numId="4" w16cid:durableId="182473912">
-    <w:abstractNumId w:val="2"/>
+  <w:num w:numId="5" w16cid:durableId="272445745">
+    <w:abstractNumId w:val="6"/>
   </w:num>
-  <w:num w:numId="5" w16cid:durableId="272445745">
+  <w:num w:numId="6" w16cid:durableId="412627223">
+    <w:abstractNumId w:val="7"/>
+  </w:num>
+  <w:num w:numId="7" w16cid:durableId="2107264787">
     <w:abstractNumId w:val="5"/>
   </w:num>
-  <w:num w:numId="6" w16cid:durableId="412627223">
-    <w:abstractNumId w:val="6"/>
-  </w:num>
-  <w:num w:numId="7" w16cid:durableId="2107264787">
-    <w:abstractNumId w:val="4"/>
+  <w:num w:numId="8" w16cid:durableId="991835317">
+    <w:abstractNumId w:val="1"/>
   </w:num>
 </w:numbering>
 </file>

</xml_diff>

<commit_message>
Animation/ Attack Changes and Gold Chest
</commit_message>
<xml_diff>
--- a/Assets/Changelog.docx
+++ b/Assets/Changelog.docx
@@ -15,21 +15,8 @@
           <w:numId w:val="2"/>
         </w:numPr>
       </w:pPr>
-      <w:proofErr w:type="spellStart"/>
-      <w:r>
-        <w:t>FrameRateLimiter</w:t>
-      </w:r>
-      <w:proofErr w:type="spellEnd"/>
-      <w:r>
-        <w:t xml:space="preserve"> </w:t>
-      </w:r>
-      <w:proofErr w:type="spellStart"/>
-      <w:r>
-        <w:t>Prefab</w:t>
-      </w:r>
-      <w:proofErr w:type="spellEnd"/>
-      <w:r>
-        <w:t xml:space="preserve"> erstellt (120fps)</w:t>
+      <w:r>
+        <w:t>FrameRateLimiter Prefab erstellt (120fps)</w:t>
       </w:r>
     </w:p>
     <w:p>
@@ -40,13 +27,8 @@
           <w:numId w:val="2"/>
         </w:numPr>
       </w:pPr>
-      <w:proofErr w:type="spellStart"/>
-      <w:r>
-        <w:t>Camera</w:t>
-      </w:r>
-      <w:proofErr w:type="spellEnd"/>
-      <w:r>
-        <w:t xml:space="preserve"> Controller erstellt</w:t>
+      <w:r>
+        <w:t>Camera Controller erstellt</w:t>
       </w:r>
     </w:p>
     <w:p>
@@ -96,7 +78,6 @@
       <w:r>
         <w:t>„</w:t>
       </w:r>
-      <w:proofErr w:type="spellStart"/>
       <w:r>
         <w:rPr>
           <w:b/>
@@ -104,17 +85,8 @@
         </w:rPr>
         <w:t>Camera</w:t>
       </w:r>
-      <w:proofErr w:type="spellEnd"/>
-      <w:r>
-        <w:t>“-</w:t>
-      </w:r>
-      <w:proofErr w:type="spellStart"/>
-      <w:r>
-        <w:t>Prefab</w:t>
-      </w:r>
-      <w:proofErr w:type="spellEnd"/>
-      <w:r>
-        <w:t xml:space="preserve"> erstellt</w:t>
+      <w:r>
+        <w:t>“-Prefab erstellt</w:t>
       </w:r>
     </w:p>
     <w:p>
@@ -198,23 +170,7 @@
         </w:drawing>
       </w:r>
       <w:r>
-        <w:t>„</w:t>
-      </w:r>
-      <w:proofErr w:type="spellStart"/>
-      <w:r>
-        <w:t>Proximity</w:t>
-      </w:r>
-      <w:proofErr w:type="spellEnd"/>
-      <w:r>
-        <w:t xml:space="preserve">-Fade Node“ </w:t>
-      </w:r>
-      <w:proofErr w:type="spellStart"/>
-      <w:r>
-        <w:t>Subgraph</w:t>
-      </w:r>
-      <w:proofErr w:type="spellEnd"/>
-      <w:r>
-        <w:t xml:space="preserve"> erstellt</w:t>
+        <w:t>„Proximity-Fade Node“ Subgraph erstellt</w:t>
       </w:r>
     </w:p>
     <w:p>
@@ -285,13 +241,8 @@
           <w:numId w:val="1"/>
         </w:numPr>
       </w:pPr>
-      <w:proofErr w:type="spellStart"/>
-      <w:r>
-        <w:t>Goblet</w:t>
-      </w:r>
-      <w:proofErr w:type="spellEnd"/>
-      <w:r>
-        <w:t xml:space="preserve"> importiert</w:t>
+      <w:r>
+        <w:t>Goblet importiert</w:t>
       </w:r>
     </w:p>
     <w:p>
@@ -314,13 +265,8 @@
           <w:numId w:val="1"/>
         </w:numPr>
       </w:pPr>
-      <w:proofErr w:type="spellStart"/>
-      <w:r>
-        <w:t>Object-Highlighting</w:t>
-      </w:r>
-      <w:proofErr w:type="spellEnd"/>
-      <w:r>
-        <w:t xml:space="preserve"> finalisiert</w:t>
+      <w:r>
+        <w:t>Object-Highlighting finalisiert</w:t>
       </w:r>
     </w:p>
     <w:p>
@@ -334,7 +280,6 @@
       <w:r>
         <w:t>„</w:t>
       </w:r>
-      <w:proofErr w:type="spellStart"/>
       <w:r>
         <w:rPr>
           <w:b/>
@@ -342,7 +287,6 @@
         </w:rPr>
         <w:t>IHighlightable</w:t>
       </w:r>
-      <w:proofErr w:type="spellEnd"/>
       <w:r>
         <w:t>“-Interface erstellt</w:t>
       </w:r>
@@ -358,7 +302,6 @@
       <w:r>
         <w:t>„</w:t>
       </w:r>
-      <w:proofErr w:type="spellStart"/>
       <w:r>
         <w:rPr>
           <w:b/>
@@ -366,17 +309,8 @@
         </w:rPr>
         <w:t>Highlighter</w:t>
       </w:r>
-      <w:proofErr w:type="spellEnd"/>
-      <w:r>
-        <w:t>“-</w:t>
-      </w:r>
-      <w:proofErr w:type="spellStart"/>
-      <w:r>
-        <w:t>Prefab</w:t>
-      </w:r>
-      <w:proofErr w:type="spellEnd"/>
-      <w:r>
-        <w:t xml:space="preserve"> erstellt</w:t>
+      <w:r>
+        <w:t>“-Prefab erstellt</w:t>
       </w:r>
     </w:p>
     <w:p>
@@ -390,7 +324,6 @@
       <w:r>
         <w:t xml:space="preserve">Interactionpoints für </w:t>
       </w:r>
-      <w:proofErr w:type="spellStart"/>
       <w:r>
         <w:rPr>
           <w:b/>
@@ -405,7 +338,6 @@
         </w:rPr>
         <w:t>Interactables</w:t>
       </w:r>
-      <w:proofErr w:type="spellEnd"/>
       <w:r>
         <w:t xml:space="preserve"> erstellt</w:t>
       </w:r>
@@ -421,7 +353,6 @@
       <w:r>
         <w:t>„</w:t>
       </w:r>
-      <w:proofErr w:type="spellStart"/>
       <w:r>
         <w:rPr>
           <w:b/>
@@ -429,17 +360,8 @@
         </w:rPr>
         <w:t>InteractionPoint</w:t>
       </w:r>
-      <w:proofErr w:type="spellEnd"/>
-      <w:r>
-        <w:t>“-</w:t>
-      </w:r>
-      <w:proofErr w:type="spellStart"/>
-      <w:r>
-        <w:t>Prefab</w:t>
-      </w:r>
-      <w:proofErr w:type="spellEnd"/>
-      <w:r>
-        <w:t xml:space="preserve"> erstellt</w:t>
+      <w:r>
+        <w:t>“-Prefab erstellt</w:t>
       </w:r>
     </w:p>
     <w:p>
@@ -453,7 +375,6 @@
       <w:r>
         <w:t xml:space="preserve">Jedes </w:t>
       </w:r>
-      <w:proofErr w:type="spellStart"/>
       <w:r>
         <w:rPr>
           <w:b/>
@@ -461,11 +382,9 @@
         </w:rPr>
         <w:t>interactable</w:t>
       </w:r>
-      <w:proofErr w:type="spellEnd"/>
       <w:r>
         <w:t xml:space="preserve"> muss ein </w:t>
       </w:r>
-      <w:proofErr w:type="spellStart"/>
       <w:r>
         <w:rPr>
           <w:b/>
@@ -473,7 +392,6 @@
         </w:rPr>
         <w:t>empty-child</w:t>
       </w:r>
-      <w:proofErr w:type="spellEnd"/>
       <w:r>
         <w:t xml:space="preserve"> besitzen, welches die </w:t>
       </w:r>
@@ -488,15 +406,7 @@
         <w:t xml:space="preserve"> </w:t>
       </w:r>
       <w:r>
-        <w:t xml:space="preserve">als </w:t>
-      </w:r>
-      <w:proofErr w:type="spellStart"/>
-      <w:r>
-        <w:t>children</w:t>
-      </w:r>
-      <w:proofErr w:type="spellEnd"/>
-      <w:r>
-        <w:t xml:space="preserve"> </w:t>
+        <w:t xml:space="preserve">als children </w:t>
       </w:r>
       <w:r>
         <w:t>hält</w:t>
@@ -511,17 +421,8 @@
         </w:numPr>
       </w:pPr>
       <w:r>
-        <w:t xml:space="preserve">Unit </w:t>
-      </w:r>
-      <w:proofErr w:type="spellStart"/>
-      <w:r>
-        <w:t>Selection</w:t>
-      </w:r>
-      <w:proofErr w:type="spellEnd"/>
-      <w:r>
-        <w:t xml:space="preserve"> mit „</w:t>
-      </w:r>
-      <w:proofErr w:type="spellStart"/>
+        <w:t>Unit Selection mit „</w:t>
+      </w:r>
       <w:r>
         <w:rPr>
           <w:b/>
@@ -529,7 +430,6 @@
         </w:rPr>
         <w:t>ISelectable</w:t>
       </w:r>
-      <w:proofErr w:type="spellEnd"/>
       <w:r>
         <w:t>“ abgeschlossen</w:t>
       </w:r>
@@ -560,15 +460,7 @@
         </w:numPr>
       </w:pPr>
       <w:r>
-        <w:t xml:space="preserve">Kompatibilität zwischen Destination Circle und </w:t>
-      </w:r>
-      <w:proofErr w:type="spellStart"/>
-      <w:r>
-        <w:t>Highlighted</w:t>
-      </w:r>
-      <w:proofErr w:type="spellEnd"/>
-      <w:r>
-        <w:t xml:space="preserve"> Items geschaffen</w:t>
+        <w:t>Kompatibilität zwischen Destination Circle und Highlighted Items geschaffen</w:t>
       </w:r>
     </w:p>
     <w:p>
@@ -592,15 +484,7 @@
         </w:numPr>
       </w:pPr>
       <w:r>
-        <w:t xml:space="preserve">Viking </w:t>
-      </w:r>
-      <w:proofErr w:type="spellStart"/>
-      <w:r>
-        <w:t>Helmet</w:t>
-      </w:r>
-      <w:proofErr w:type="spellEnd"/>
-      <w:r>
-        <w:t xml:space="preserve"> importiert</w:t>
+        <w:t>Viking Helmet importiert</w:t>
       </w:r>
     </w:p>
     <w:p>
@@ -696,21 +580,8 @@
           <w:numId w:val="5"/>
         </w:numPr>
       </w:pPr>
-      <w:proofErr w:type="spellStart"/>
-      <w:r>
-        <w:t>BehaviourStateMachine</w:t>
-      </w:r>
-      <w:proofErr w:type="spellEnd"/>
-      <w:r>
-        <w:t xml:space="preserve"> ins Unit-</w:t>
-      </w:r>
-      <w:proofErr w:type="spellStart"/>
-      <w:r>
-        <w:t>Prefab</w:t>
-      </w:r>
-      <w:proofErr w:type="spellEnd"/>
-      <w:r>
-        <w:t xml:space="preserve"> implementiert.</w:t>
+      <w:r>
+        <w:t>BehaviourStateMachine ins Unit-Prefab implementiert.</w:t>
       </w:r>
     </w:p>
     <w:p>
@@ -734,23 +605,7 @@
         </w:numPr>
       </w:pPr>
       <w:r>
-        <w:t>Dafür wurde ein „</w:t>
-      </w:r>
-      <w:proofErr w:type="spellStart"/>
-      <w:r>
-        <w:t>ActionType</w:t>
-      </w:r>
-      <w:proofErr w:type="spellEnd"/>
-      <w:r>
-        <w:t>“-</w:t>
-      </w:r>
-      <w:proofErr w:type="spellStart"/>
-      <w:r>
-        <w:t>Enum</w:t>
-      </w:r>
-      <w:proofErr w:type="spellEnd"/>
-      <w:r>
-        <w:t xml:space="preserve"> angelegt</w:t>
+        <w:t>Dafür wurde ein „ActionType“-Enum angelegt</w:t>
       </w:r>
     </w:p>
     <w:p>
@@ -761,19 +616,9 @@
           <w:numId w:val="5"/>
         </w:numPr>
       </w:pPr>
-      <w:proofErr w:type="spellStart"/>
-      <w:r>
-        <w:t>LeftHand-Script</w:t>
-      </w:r>
-      <w:proofErr w:type="spellEnd"/>
-      <w:r>
-        <w:t xml:space="preserve"> -&gt; </w:t>
-      </w:r>
-      <w:proofErr w:type="spellStart"/>
-      <w:r>
-        <w:t>OffHand-Script</w:t>
-      </w:r>
-      <w:proofErr w:type="spellEnd"/>
+      <w:r>
+        <w:t>LeftHand-Script -&gt; OffHand-Script</w:t>
+      </w:r>
     </w:p>
     <w:p>
       <w:pPr>
@@ -783,19 +628,9 @@
           <w:numId w:val="5"/>
         </w:numPr>
       </w:pPr>
-      <w:proofErr w:type="spellStart"/>
-      <w:r>
-        <w:t>RightHand-Script</w:t>
-      </w:r>
-      <w:proofErr w:type="spellEnd"/>
-      <w:r>
-        <w:t xml:space="preserve"> -&gt; </w:t>
-      </w:r>
-      <w:proofErr w:type="spellStart"/>
-      <w:r>
-        <w:t>MainHand-Script</w:t>
-      </w:r>
-      <w:proofErr w:type="spellEnd"/>
+      <w:r>
+        <w:t>RightHand-Script -&gt; MainHand-Script</w:t>
+      </w:r>
     </w:p>
     <w:p>
       <w:r>
@@ -811,23 +646,7 @@
         </w:numPr>
       </w:pPr>
       <w:r>
-        <w:t>„</w:t>
-      </w:r>
-      <w:proofErr w:type="spellStart"/>
-      <w:r>
-        <w:t>MouseRayCaster</w:t>
-      </w:r>
-      <w:proofErr w:type="spellEnd"/>
-      <w:r>
-        <w:t>“-</w:t>
-      </w:r>
-      <w:proofErr w:type="spellStart"/>
-      <w:r>
-        <w:t>Prefab</w:t>
-      </w:r>
-      <w:proofErr w:type="spellEnd"/>
-      <w:r>
-        <w:t xml:space="preserve"> erstellt</w:t>
+        <w:t>„MouseRayCaster“-Prefab erstellt</w:t>
       </w:r>
     </w:p>
     <w:p>
@@ -838,11 +657,9 @@
           <w:numId w:val="6"/>
         </w:numPr>
       </w:pPr>
-      <w:proofErr w:type="spellStart"/>
       <w:r>
         <w:t>utils</w:t>
       </w:r>
-      <w:proofErr w:type="spellEnd"/>
     </w:p>
     <w:p>
       <w:pPr>
@@ -852,13 +669,8 @@
           <w:numId w:val="6"/>
         </w:numPr>
       </w:pPr>
-      <w:proofErr w:type="spellStart"/>
-      <w:r>
-        <w:t>MouseRayCast</w:t>
-      </w:r>
-      <w:proofErr w:type="spellEnd"/>
-      <w:r>
-        <w:t>-Klasse erstellt</w:t>
+      <w:r>
+        <w:t>MouseRayCast-Klasse erstellt</w:t>
       </w:r>
     </w:p>
     <w:p>
@@ -870,23 +682,7 @@
         </w:numPr>
       </w:pPr>
       <w:r>
-        <w:t xml:space="preserve">Hier wird der </w:t>
-      </w:r>
-      <w:proofErr w:type="spellStart"/>
-      <w:r>
-        <w:t>RayCast</w:t>
-      </w:r>
-      <w:proofErr w:type="spellEnd"/>
-      <w:r>
-        <w:t>(</w:t>
-      </w:r>
-      <w:proofErr w:type="spellStart"/>
-      <w:r>
-        <w:t>mousePos</w:t>
-      </w:r>
-      <w:proofErr w:type="spellEnd"/>
-      <w:r>
-        <w:t>) zentral ausgeführt</w:t>
+        <w:t>Hier wird der RayCast(mousePos) zentral ausgeführt</w:t>
       </w:r>
     </w:p>
     <w:p>
@@ -898,23 +694,7 @@
         </w:numPr>
       </w:pPr>
       <w:r>
-        <w:t>„</w:t>
-      </w:r>
-      <w:proofErr w:type="spellStart"/>
-      <w:r>
-        <w:t>HitType</w:t>
-      </w:r>
-      <w:proofErr w:type="spellEnd"/>
-      <w:r>
-        <w:t>“-</w:t>
-      </w:r>
-      <w:proofErr w:type="spellStart"/>
-      <w:r>
-        <w:t>Enum</w:t>
-      </w:r>
-      <w:proofErr w:type="spellEnd"/>
-      <w:r>
-        <w:t xml:space="preserve"> erstellt</w:t>
+        <w:t>„HitType“-Enum erstellt</w:t>
       </w:r>
     </w:p>
     <w:p>
@@ -928,61 +708,11 @@
           <w:lang w:val="en-US"/>
         </w:rPr>
       </w:pPr>
-      <w:proofErr w:type="spellStart"/>
       <w:r>
         <w:rPr>
           <w:lang w:val="en-US"/>
         </w:rPr>
-        <w:t>MouseRayCast</w:t>
-      </w:r>
-      <w:proofErr w:type="spellEnd"/>
-      <w:r>
-        <w:rPr>
-          <w:lang w:val="en-US"/>
-        </w:rPr>
-        <w:t xml:space="preserve"> </w:t>
-      </w:r>
-      <w:proofErr w:type="spellStart"/>
-      <w:r>
-        <w:rPr>
-          <w:lang w:val="en-US"/>
-        </w:rPr>
-        <w:t>bietet</w:t>
-      </w:r>
-      <w:proofErr w:type="spellEnd"/>
-      <w:r>
-        <w:rPr>
-          <w:lang w:val="en-US"/>
-        </w:rPr>
-        <w:t xml:space="preserve"> </w:t>
-      </w:r>
-      <w:proofErr w:type="spellStart"/>
-      <w:r>
-        <w:rPr>
-          <w:lang w:val="en-US"/>
-        </w:rPr>
-        <w:t>CurrentHitType</w:t>
-      </w:r>
-      <w:proofErr w:type="spellEnd"/>
-      <w:r>
-        <w:rPr>
-          <w:lang w:val="en-US"/>
-        </w:rPr>
-        <w:t xml:space="preserve"> und </w:t>
-      </w:r>
-      <w:proofErr w:type="spellStart"/>
-      <w:r>
-        <w:rPr>
-          <w:lang w:val="en-US"/>
-        </w:rPr>
-        <w:t>HitInfo</w:t>
-      </w:r>
-      <w:proofErr w:type="spellEnd"/>
-      <w:r>
-        <w:rPr>
-          <w:lang w:val="en-US"/>
-        </w:rPr>
-        <w:t xml:space="preserve"> a</w:t>
+        <w:t>MouseRayCast bietet CurrentHitType und HitInfo a</w:t>
       </w:r>
       <w:r>
         <w:rPr>
@@ -1000,31 +730,7 @@
         </w:numPr>
       </w:pPr>
       <w:r>
-        <w:t xml:space="preserve">Klassen </w:t>
-      </w:r>
-      <w:proofErr w:type="spellStart"/>
-      <w:r>
-        <w:t>ObjectInteractor</w:t>
-      </w:r>
-      <w:proofErr w:type="spellEnd"/>
-      <w:r>
-        <w:t xml:space="preserve">, </w:t>
-      </w:r>
-      <w:proofErr w:type="spellStart"/>
-      <w:r>
-        <w:t>UnitClick</w:t>
-      </w:r>
-      <w:proofErr w:type="spellEnd"/>
-      <w:r>
-        <w:t xml:space="preserve"> und </w:t>
-      </w:r>
-      <w:proofErr w:type="spellStart"/>
-      <w:r>
-        <w:t>DestinationSetter</w:t>
-      </w:r>
-      <w:proofErr w:type="spellEnd"/>
-      <w:r>
-        <w:t xml:space="preserve"> dementspreche</w:t>
+        <w:t>Klassen ObjectInteractor, UnitClick und DestinationSetter dementspreche</w:t>
       </w:r>
       <w:r>
         <w:t>nd angepasst</w:t>
@@ -1044,13 +750,8 @@
         </w:numPr>
       </w:pPr>
       <w:r>
-        <w:t xml:space="preserve">Kleinere Änderungen am </w:t>
-      </w:r>
-      <w:proofErr w:type="spellStart"/>
-      <w:r>
-        <w:t>Highlighting</w:t>
-      </w:r>
-      <w:proofErr w:type="spellEnd"/>
+        <w:t>Kleinere Änderungen am Highlighting</w:t>
+      </w:r>
     </w:p>
     <w:p>
       <w:pPr>
@@ -1061,23 +762,7 @@
         </w:numPr>
       </w:pPr>
       <w:r>
-        <w:t xml:space="preserve">Units können nun sowohl </w:t>
-      </w:r>
-      <w:proofErr w:type="spellStart"/>
-      <w:r>
-        <w:t>highlighted</w:t>
-      </w:r>
-      <w:proofErr w:type="spellEnd"/>
-      <w:r>
-        <w:t xml:space="preserve"> als auch </w:t>
-      </w:r>
-      <w:proofErr w:type="spellStart"/>
-      <w:r>
-        <w:t>selected</w:t>
-      </w:r>
-      <w:proofErr w:type="spellEnd"/>
-      <w:r>
-        <w:t xml:space="preserve"> werden</w:t>
+        <w:t>Units können nun sowohl highlighted als auch selected werden</w:t>
       </w:r>
     </w:p>
     <w:p>
@@ -1093,19 +778,9 @@
           <w:numId w:val="7"/>
         </w:numPr>
       </w:pPr>
-      <w:proofErr w:type="spellStart"/>
-      <w:r>
-        <w:t>Highlighting</w:t>
-      </w:r>
-      <w:proofErr w:type="spellEnd"/>
-      <w:r>
-        <w:t xml:space="preserve"> </w:t>
-      </w:r>
-      <w:proofErr w:type="spellStart"/>
-      <w:r>
-        <w:t>erweiterung</w:t>
-      </w:r>
-      <w:proofErr w:type="spellEnd"/>
+      <w:r>
+        <w:t>Highlighting erweiterung</w:t>
+      </w:r>
     </w:p>
     <w:p>
       <w:pPr>
@@ -1127,13 +802,8 @@
           <w:numId w:val="7"/>
         </w:numPr>
       </w:pPr>
-      <w:proofErr w:type="spellStart"/>
-      <w:r>
-        <w:t>Healthbar</w:t>
-      </w:r>
-      <w:proofErr w:type="spellEnd"/>
-      <w:r>
-        <w:t xml:space="preserve"> erstellt</w:t>
+      <w:r>
+        <w:t>Healthbar erstellt</w:t>
       </w:r>
     </w:p>
     <w:p>
@@ -1145,31 +815,7 @@
         </w:numPr>
       </w:pPr>
       <w:r>
-        <w:t xml:space="preserve">UI </w:t>
-      </w:r>
-      <w:proofErr w:type="spellStart"/>
-      <w:r>
-        <w:t>Camera</w:t>
-      </w:r>
-      <w:proofErr w:type="spellEnd"/>
-      <w:r>
-        <w:t xml:space="preserve"> erstellt und dem „</w:t>
-      </w:r>
-      <w:proofErr w:type="spellStart"/>
-      <w:r>
-        <w:t>Camera</w:t>
-      </w:r>
-      <w:proofErr w:type="spellEnd"/>
-      <w:r>
-        <w:t>“-</w:t>
-      </w:r>
-      <w:proofErr w:type="spellStart"/>
-      <w:r>
-        <w:t>Prefab</w:t>
-      </w:r>
-      <w:proofErr w:type="spellEnd"/>
-      <w:r>
-        <w:t xml:space="preserve"> hinzugefügt</w:t>
+        <w:t>UI Camera erstellt und dem „Camera“-Prefab hinzugefügt</w:t>
       </w:r>
     </w:p>
     <w:p>
@@ -1180,19 +826,9 @@
           <w:numId w:val="7"/>
         </w:numPr>
       </w:pPr>
-      <w:proofErr w:type="spellStart"/>
-      <w:r>
-        <w:t>Camera</w:t>
-      </w:r>
-      <w:proofErr w:type="spellEnd"/>
-      <w:r>
-        <w:t xml:space="preserve"> zum Rendern der UI-</w:t>
-      </w:r>
-      <w:proofErr w:type="spellStart"/>
-      <w:r>
-        <w:t>layer</w:t>
-      </w:r>
-      <w:proofErr w:type="spellEnd"/>
+      <w:r>
+        <w:t>Camera zum Rendern der UI-layer</w:t>
+      </w:r>
     </w:p>
     <w:p>
       <w:r>
@@ -1208,15 +844,7 @@
         </w:numPr>
       </w:pPr>
       <w:r>
-        <w:t>„</w:t>
-      </w:r>
-      <w:proofErr w:type="spellStart"/>
-      <w:r>
-        <w:t>CompareDistance</w:t>
-      </w:r>
-      <w:proofErr w:type="spellEnd"/>
-      <w:r>
-        <w:t>“-Methode nach „Vector3Extension“-Klasse ausgel</w:t>
+        <w:t>„CompareDistance“-Methode nach „Vector3Extension“-Klasse ausgel</w:t>
       </w:r>
       <w:r>
         <w:t>agert</w:t>
@@ -1278,21 +906,8 @@
           <w:numId w:val="8"/>
         </w:numPr>
       </w:pPr>
-      <w:proofErr w:type="spellStart"/>
-      <w:r>
-        <w:t>Soldiers</w:t>
-      </w:r>
-      <w:proofErr w:type="spellEnd"/>
-      <w:r>
-        <w:t xml:space="preserve"> haben nun </w:t>
-      </w:r>
-      <w:proofErr w:type="spellStart"/>
-      <w:r>
-        <w:t>Attack</w:t>
-      </w:r>
-      <w:proofErr w:type="spellEnd"/>
-      <w:r>
-        <w:t xml:space="preserve"> Speed und Range</w:t>
+      <w:r>
+        <w:t>Soldiers haben nun Attack Speed und Range</w:t>
       </w:r>
     </w:p>
     <w:p/>
@@ -1311,15 +926,7 @@
         </w:numPr>
       </w:pPr>
       <w:r>
-        <w:t>„Layer“-</w:t>
-      </w:r>
-      <w:proofErr w:type="spellStart"/>
-      <w:r>
-        <w:t>enum</w:t>
-      </w:r>
-      <w:proofErr w:type="spellEnd"/>
-      <w:r>
-        <w:t xml:space="preserve"> angelegt</w:t>
+        <w:t>„Layer“-enum angelegt</w:t>
       </w:r>
     </w:p>
     <w:p>
@@ -1331,37 +938,8 @@
         </w:numPr>
       </w:pPr>
       <w:r>
-        <w:t xml:space="preserve">Zu </w:t>
-      </w:r>
-      <w:proofErr w:type="spellStart"/>
-      <w:r>
-        <w:t>Verwenden</w:t>
-      </w:r>
-      <w:proofErr w:type="spellEnd"/>
-      <w:r>
-        <w:t xml:space="preserve"> anstatt </w:t>
-      </w:r>
-      <w:proofErr w:type="spellStart"/>
-      <w:r>
-        <w:t>magic</w:t>
-      </w:r>
-      <w:proofErr w:type="spellEnd"/>
-      <w:r>
-        <w:t xml:space="preserve"> </w:t>
-      </w:r>
-      <w:proofErr w:type="spellStart"/>
-      <w:r>
-        <w:t>numbers</w:t>
-      </w:r>
-      <w:proofErr w:type="spellEnd"/>
-      <w:r>
-        <w:t xml:space="preserve"> für </w:t>
-      </w:r>
-      <w:proofErr w:type="spellStart"/>
-      <w:r>
-        <w:t>layers</w:t>
-      </w:r>
-      <w:proofErr w:type="spellEnd"/>
+        <w:t>Zu Verwenden anstatt magic numbers für layers</w:t>
+      </w:r>
     </w:p>
     <w:p>
       <w:pPr>
@@ -1372,23 +950,7 @@
         </w:numPr>
       </w:pPr>
       <w:r>
-        <w:t xml:space="preserve">Neue </w:t>
-      </w:r>
-      <w:proofErr w:type="spellStart"/>
-      <w:r>
-        <w:t>layer</w:t>
-      </w:r>
-      <w:proofErr w:type="spellEnd"/>
-      <w:r>
-        <w:t xml:space="preserve"> „</w:t>
-      </w:r>
-      <w:proofErr w:type="spellStart"/>
-      <w:r>
-        <w:t>Attackable</w:t>
-      </w:r>
-      <w:proofErr w:type="spellEnd"/>
-      <w:r>
-        <w:t>“ angelegt</w:t>
+        <w:t>Neue layer „Attackable“ angelegt</w:t>
       </w:r>
     </w:p>
     <w:p>
@@ -1405,15 +967,114 @@
         </w:numPr>
       </w:pPr>
       <w:r>
-        <w:t xml:space="preserve">Combat mit </w:t>
-      </w:r>
-      <w:proofErr w:type="spellStart"/>
-      <w:r>
-        <w:t>shield</w:t>
-      </w:r>
-      <w:proofErr w:type="spellEnd"/>
-      <w:r>
-        <w:t xml:space="preserve"> implementiert</w:t>
+        <w:t>Combat mit shield implementiert</w:t>
+      </w:r>
+    </w:p>
+    <w:p>
+      <w:r>
+        <w:t>31.10.2024</w:t>
+      </w:r>
+    </w:p>
+    <w:p>
+      <w:pPr>
+        <w:pStyle w:val="Listenabsatz"/>
+        <w:numPr>
+          <w:ilvl w:val="0"/>
+          <w:numId w:val="9"/>
+        </w:numPr>
+      </w:pPr>
+      <w:r>
+        <w:t>Zusammenhang von  Animations mit Scripts geändert</w:t>
+      </w:r>
+    </w:p>
+    <w:p>
+      <w:pPr>
+        <w:pStyle w:val="Listenabsatz"/>
+        <w:numPr>
+          <w:ilvl w:val="0"/>
+          <w:numId w:val="9"/>
+        </w:numPr>
+      </w:pPr>
+      <w:r>
+        <w:t>Dem Sword ein “Sword”-Script h</w:t>
+      </w:r>
+      <w:r>
+        <w:t>inzugefügt.</w:t>
+      </w:r>
+    </w:p>
+    <w:p>
+      <w:pPr>
+        <w:pStyle w:val="Listenabsatz"/>
+        <w:numPr>
+          <w:ilvl w:val="0"/>
+          <w:numId w:val="9"/>
+        </w:numPr>
+        <w:rPr>
+          <w:lang w:val="en-US"/>
+        </w:rPr>
+      </w:pPr>
+      <w:r>
+        <w:rPr>
+          <w:lang w:val="en-US"/>
+        </w:rPr>
+        <w:t>Sword Animations ein Animation Event h</w:t>
+      </w:r>
+      <w:r>
+        <w:rPr>
+          <w:lang w:val="en-US"/>
+        </w:rPr>
+        <w:t>inzugefügt</w:t>
+      </w:r>
+    </w:p>
+    <w:p>
+      <w:pPr>
+        <w:pStyle w:val="Listenabsatz"/>
+        <w:numPr>
+          <w:ilvl w:val="1"/>
+          <w:numId w:val="9"/>
+        </w:numPr>
+      </w:pPr>
+      <w:r>
+        <w:t>Das Event ruft eine Methode im</w:t>
+      </w:r>
+      <w:r>
+        <w:t xml:space="preserve"> Sword-Script auf#</w:t>
+      </w:r>
+    </w:p>
+    <w:p>
+      <w:pPr>
+        <w:pStyle w:val="Listenabsatz"/>
+        <w:numPr>
+          <w:ilvl w:val="1"/>
+          <w:numId w:val="9"/>
+        </w:numPr>
+      </w:pPr>
+      <w:r>
+        <w:t>Dies ermöglicht Schaden, Sound usw. dann aufzurufen, wenn der Impact stattfindet</w:t>
+      </w:r>
+    </w:p>
+    <w:p>
+      <w:pPr>
+        <w:pStyle w:val="Listenabsatz"/>
+        <w:numPr>
+          <w:ilvl w:val="0"/>
+          <w:numId w:val="9"/>
+        </w:numPr>
+      </w:pPr>
+      <w:r>
+        <w:t>Gold Chest importiert</w:t>
+      </w:r>
+    </w:p>
+    <w:p>
+      <w:pPr>
+        <w:pStyle w:val="Listenabsatz"/>
+        <w:numPr>
+          <w:ilvl w:val="1"/>
+          <w:numId w:val="9"/>
+        </w:numPr>
+      </w:pPr>
+      <w:r>
+        <w:t>Mit Animation Clip</w:t>
       </w:r>
     </w:p>
     <w:sectPr>
@@ -1431,7 +1092,7 @@
   <w:abstractNum w:abstractNumId="0" w15:restartNumberingAfterBreak="0">
     <w:nsid w:val="013324FE"/>
     <w:multiLevelType w:val="hybridMultilevel"/>
-    <w:tmpl w:val="11F4253C"/>
+    <w:tmpl w:val="271E2FC4"/>
     <w:lvl w:ilvl="0" w:tplc="04070001">
       <w:start w:val="1"/>
       <w:numFmt w:val="bullet"/>

</xml_diff>